<commit_message>
XP value - courage added for third week
</commit_message>
<xml_diff>
--- a/XP Values_third_week.docx
+++ b/XP Values_third_week.docx
@@ -11,12 +11,21 @@
           <w:color w:val="333333"/>
         </w:rPr>
       </w:pPr>
+      <w:proofErr w:type="spellStart"/>
       <w:r>
         <w:rPr>
           <w:rFonts w:ascii="Helvetica" w:hAnsi="Helvetica"/>
           <w:color w:val="333333"/>
         </w:rPr>
-        <w:t>GitHub link:</w:t>
+        <w:t>GitHub</w:t>
+      </w:r>
+      <w:proofErr w:type="spellEnd"/>
+      <w:r>
+        <w:rPr>
+          <w:rFonts w:ascii="Helvetica" w:hAnsi="Helvetica"/>
+          <w:color w:val="333333"/>
+        </w:rPr>
+        <w:t xml:space="preserve"> link:</w:t>
       </w:r>
       <w:r>
         <w:rPr>
@@ -290,6 +299,7 @@
                 <w:lang w:val="en-US"/>
               </w:rPr>
             </w:pPr>
+            <w:proofErr w:type="spellStart"/>
             <w:r>
               <w:rPr>
                 <w:b/>
@@ -297,7 +307,17 @@
                 <w:szCs w:val="28"/>
                 <w:lang w:val="en-US"/>
               </w:rPr>
-              <w:t>GitHub ID</w:t>
+              <w:t>GitHub</w:t>
+            </w:r>
+            <w:proofErr w:type="spellEnd"/>
+            <w:r>
+              <w:rPr>
+                <w:b/>
+                <w:sz w:val="28"/>
+                <w:szCs w:val="28"/>
+                <w:lang w:val="en-US"/>
+              </w:rPr>
+              <w:t xml:space="preserve"> ID</w:t>
             </w:r>
           </w:p>
         </w:tc>
@@ -327,13 +347,23 @@
                 <w:lang w:val="en-US"/>
               </w:rPr>
             </w:pPr>
-            <w:r>
-              <w:rPr>
-                <w:sz w:val="28"/>
-                <w:szCs w:val="28"/>
-                <w:lang w:val="en-US"/>
-              </w:rPr>
-              <w:t>Ankil Shah</w:t>
+            <w:proofErr w:type="spellStart"/>
+            <w:r>
+              <w:rPr>
+                <w:sz w:val="28"/>
+                <w:szCs w:val="28"/>
+                <w:lang w:val="en-US"/>
+              </w:rPr>
+              <w:t>Ankil</w:t>
+            </w:r>
+            <w:proofErr w:type="spellEnd"/>
+            <w:r>
+              <w:rPr>
+                <w:sz w:val="28"/>
+                <w:szCs w:val="28"/>
+                <w:lang w:val="en-US"/>
+              </w:rPr>
+              <w:t xml:space="preserve"> Shah</w:t>
             </w:r>
           </w:p>
         </w:tc>
@@ -520,13 +550,23 @@
                 <w:lang w:val="en-US"/>
               </w:rPr>
             </w:pPr>
-            <w:r>
-              <w:rPr>
-                <w:sz w:val="28"/>
-                <w:szCs w:val="28"/>
-                <w:lang w:val="en-US"/>
-              </w:rPr>
-              <w:t>Bhargav Jain</w:t>
+            <w:proofErr w:type="spellStart"/>
+            <w:r>
+              <w:rPr>
+                <w:sz w:val="28"/>
+                <w:szCs w:val="28"/>
+                <w:lang w:val="en-US"/>
+              </w:rPr>
+              <w:t>Bhargav</w:t>
+            </w:r>
+            <w:proofErr w:type="spellEnd"/>
+            <w:r>
+              <w:rPr>
+                <w:sz w:val="28"/>
+                <w:szCs w:val="28"/>
+                <w:lang w:val="en-US"/>
+              </w:rPr>
+              <w:t xml:space="preserve"> Jain</w:t>
             </w:r>
           </w:p>
         </w:tc>
@@ -674,6 +714,7 @@
                 <w:lang w:val="en-US"/>
               </w:rPr>
             </w:pPr>
+            <w:proofErr w:type="spellStart"/>
             <w:r>
               <w:rPr>
                 <w:rFonts w:cs="Arial"/>
@@ -685,6 +726,7 @@
               </w:rPr>
               <w:t>jainbhargav</w:t>
             </w:r>
+            <w:proofErr w:type="spellEnd"/>
           </w:p>
         </w:tc>
       </w:tr>
@@ -713,14 +755,34 @@
                 <w:lang w:val="en-US"/>
               </w:rPr>
             </w:pPr>
-            <w:r>
-              <w:rPr>
-                <w:sz w:val="28"/>
-                <w:szCs w:val="28"/>
-                <w:lang w:val="en-US"/>
-              </w:rPr>
-              <w:t>Bhavin Agrawal</w:t>
-            </w:r>
+            <w:proofErr w:type="spellStart"/>
+            <w:r>
+              <w:rPr>
+                <w:sz w:val="28"/>
+                <w:szCs w:val="28"/>
+                <w:lang w:val="en-US"/>
+              </w:rPr>
+              <w:t>Bhavin</w:t>
+            </w:r>
+            <w:proofErr w:type="spellEnd"/>
+            <w:r>
+              <w:rPr>
+                <w:sz w:val="28"/>
+                <w:szCs w:val="28"/>
+                <w:lang w:val="en-US"/>
+              </w:rPr>
+              <w:t xml:space="preserve"> </w:t>
+            </w:r>
+            <w:proofErr w:type="spellStart"/>
+            <w:r>
+              <w:rPr>
+                <w:sz w:val="28"/>
+                <w:szCs w:val="28"/>
+                <w:lang w:val="en-US"/>
+              </w:rPr>
+              <w:t>Agrawal</w:t>
+            </w:r>
+            <w:proofErr w:type="spellEnd"/>
           </w:p>
         </w:tc>
         <w:tc>
@@ -917,13 +979,23 @@
                 <w:lang w:val="en-US"/>
               </w:rPr>
             </w:pPr>
-            <w:r>
-              <w:rPr>
-                <w:sz w:val="28"/>
-                <w:szCs w:val="28"/>
-                <w:lang w:val="en-US"/>
-              </w:rPr>
-              <w:t>Saurabh Jain</w:t>
+            <w:proofErr w:type="spellStart"/>
+            <w:r>
+              <w:rPr>
+                <w:sz w:val="28"/>
+                <w:szCs w:val="28"/>
+                <w:lang w:val="en-US"/>
+              </w:rPr>
+              <w:t>Saurabh</w:t>
+            </w:r>
+            <w:proofErr w:type="spellEnd"/>
+            <w:r>
+              <w:rPr>
+                <w:sz w:val="28"/>
+                <w:szCs w:val="28"/>
+                <w:lang w:val="en-US"/>
+              </w:rPr>
+              <w:t xml:space="preserve"> Jain</w:t>
             </w:r>
           </w:p>
         </w:tc>
@@ -1110,13 +1182,23 @@
                 <w:lang w:val="en-US"/>
               </w:rPr>
             </w:pPr>
-            <w:r>
-              <w:rPr>
-                <w:sz w:val="28"/>
-                <w:szCs w:val="28"/>
-                <w:lang w:val="en-US"/>
-              </w:rPr>
-              <w:t>Vansh Shah</w:t>
+            <w:proofErr w:type="spellStart"/>
+            <w:r>
+              <w:rPr>
+                <w:sz w:val="28"/>
+                <w:szCs w:val="28"/>
+                <w:lang w:val="en-US"/>
+              </w:rPr>
+              <w:t>Vansh</w:t>
+            </w:r>
+            <w:proofErr w:type="spellEnd"/>
+            <w:r>
+              <w:rPr>
+                <w:sz w:val="28"/>
+                <w:szCs w:val="28"/>
+                <w:lang w:val="en-US"/>
+              </w:rPr>
+              <w:t xml:space="preserve"> Shah</w:t>
             </w:r>
           </w:p>
         </w:tc>
@@ -1341,6 +1423,100 @@
           <w:szCs w:val="30"/>
         </w:rPr>
         <w:t>Courage</w:t>
+      </w:r>
+    </w:p>
+    <w:p>
+      <w:pPr>
+        <w:ind w:left="360"/>
+        <w:jc w:val="both"/>
+        <w:rPr>
+          <w:sz w:val="28"/>
+          <w:szCs w:val="28"/>
+        </w:rPr>
+      </w:pPr>
+      <w:r>
+        <w:rPr>
+          <w:sz w:val="28"/>
+          <w:szCs w:val="28"/>
+        </w:rPr>
+        <w:t xml:space="preserve">This week, I created code for Chicken movement. We were sure about what we were doing. Everybody was confident and could implement the code for their assigned tasks. The week was quite energetic and positive for us. </w:t>
+      </w:r>
+    </w:p>
+    <w:p>
+      <w:pPr>
+        <w:ind w:left="360"/>
+        <w:jc w:val="both"/>
+        <w:rPr>
+          <w:sz w:val="28"/>
+          <w:szCs w:val="28"/>
+        </w:rPr>
+      </w:pPr>
+      <w:r>
+        <w:rPr>
+          <w:sz w:val="28"/>
+          <w:szCs w:val="28"/>
+        </w:rPr>
+        <w:t xml:space="preserve">We made sure that nobody is stuck because of technical or functional issue. I asked my team members to report the progress as well as the blockades to each other. This way we could determine everyone's status of implementation. </w:t>
+      </w:r>
+      <w:r>
+        <w:rPr>
+          <w:sz w:val="28"/>
+          <w:szCs w:val="28"/>
+        </w:rPr>
+        <w:t>Initially</w:t>
+      </w:r>
+      <w:r>
+        <w:rPr>
+          <w:sz w:val="28"/>
+          <w:szCs w:val="28"/>
+        </w:rPr>
+        <w:t xml:space="preserve"> many of my team members could not estimate the required time correctly due to unawareness of Unity, I insisted everyone to be truthful of their progress so that necessary actions can be taken to complete. As we opted for C# language for implementation, it was likely </w:t>
+      </w:r>
+      <w:r>
+        <w:rPr>
+          <w:sz w:val="28"/>
+          <w:szCs w:val="28"/>
+        </w:rPr>
+        <w:lastRenderedPageBreak/>
+        <w:t>that members will encounter problems. I discussed with team and identified team members who are good at C# and then we helped each other with knowledge exchange.</w:t>
+      </w:r>
+    </w:p>
+    <w:p>
+      <w:pPr>
+        <w:ind w:left="360"/>
+        <w:jc w:val="both"/>
+        <w:rPr>
+          <w:sz w:val="28"/>
+          <w:szCs w:val="28"/>
+        </w:rPr>
+      </w:pPr>
+      <w:r>
+        <w:rPr>
+          <w:sz w:val="28"/>
+          <w:szCs w:val="28"/>
+        </w:rPr>
+        <w:t>Working as a team and be</w:t>
+      </w:r>
+      <w:r>
+        <w:rPr>
+          <w:sz w:val="28"/>
+          <w:szCs w:val="28"/>
+        </w:rPr>
+        <w:t xml:space="preserve">ing persistent about the tasks, </w:t>
+      </w:r>
+      <w:r>
+        <w:rPr>
+          <w:sz w:val="28"/>
+          <w:szCs w:val="28"/>
+        </w:rPr>
+        <w:t>we</w:t>
+      </w:r>
+      <w:r>
+        <w:rPr>
+          <w:sz w:val="28"/>
+          <w:szCs w:val="28"/>
+        </w:rPr>
+        <w:t xml:space="preserve"> could finish them smoothly and on time. Next week we plan to finish the project with the implementation of individual's patterns within the code.</w:t>
       </w:r>
     </w:p>
     <w:p>

</xml_diff>

<commit_message>
#27 XP value Feedback Added
</commit_message>
<xml_diff>
--- a/XP Values_third_week.docx
+++ b/XP Values_third_week.docx
@@ -1,6 +1,6 @@
 
 <file path=word/document.xml><?xml version="1.0" encoding="utf-8"?>
-<w:document xmlns:ve="http://schemas.openxmlformats.org/markup-compatibility/2006" xmlns:o="urn:schemas-microsoft-com:office:office" xmlns:r="http://schemas.openxmlformats.org/officeDocument/2006/relationships" xmlns:m="http://schemas.openxmlformats.org/officeDocument/2006/math" xmlns:v="urn:schemas-microsoft-com:vml" xmlns:wp="http://schemas.openxmlformats.org/drawingml/2006/wordprocessingDrawing" xmlns:w10="urn:schemas-microsoft-com:office:word" xmlns:w="http://schemas.openxmlformats.org/wordprocessingml/2006/main" xmlns:wne="http://schemas.microsoft.com/office/word/2006/wordml">
+<w:document xmlns:wpc="http://schemas.microsoft.com/office/word/2010/wordprocessingCanvas" xmlns:cx="http://schemas.microsoft.com/office/drawing/2014/chartex" xmlns:cx1="http://schemas.microsoft.com/office/drawing/2015/9/8/chartex" xmlns:cx2="http://schemas.microsoft.com/office/drawing/2015/10/21/chartex" xmlns:mc="http://schemas.openxmlformats.org/markup-compatibility/2006" xmlns:o="urn:schemas-microsoft-com:office:office" xmlns:r="http://schemas.openxmlformats.org/officeDocument/2006/relationships" xmlns:m="http://schemas.openxmlformats.org/officeDocument/2006/math" xmlns:v="urn:schemas-microsoft-com:vml" xmlns:wp14="http://schemas.microsoft.com/office/word/2010/wordprocessingDrawing" xmlns:wp="http://schemas.openxmlformats.org/drawingml/2006/wordprocessingDrawing" xmlns:w10="urn:schemas-microsoft-com:office:word" xmlns:w="http://schemas.openxmlformats.org/wordprocessingml/2006/main" xmlns:w14="http://schemas.microsoft.com/office/word/2010/wordml" xmlns:w15="http://schemas.microsoft.com/office/word/2012/wordml" xmlns:w16se="http://schemas.microsoft.com/office/word/2015/wordml/symex" xmlns:wpg="http://schemas.microsoft.com/office/word/2010/wordprocessingGroup" xmlns:wpi="http://schemas.microsoft.com/office/word/2010/wordprocessingInk" xmlns:wne="http://schemas.microsoft.com/office/word/2006/wordml" xmlns:wps="http://schemas.microsoft.com/office/word/2010/wordprocessingShape" mc:Ignorable="w14 w15 w16se wp14">
   <w:body>
     <w:p>
       <w:pPr>
@@ -11,21 +11,12 @@
           <w:color w:val="333333"/>
         </w:rPr>
       </w:pPr>
-      <w:proofErr w:type="spellStart"/>
       <w:r>
         <w:rPr>
           <w:rFonts w:ascii="Helvetica" w:hAnsi="Helvetica"/>
           <w:color w:val="333333"/>
         </w:rPr>
-        <w:t>GitHub</w:t>
-      </w:r>
-      <w:proofErr w:type="spellEnd"/>
-      <w:r>
-        <w:rPr>
-          <w:rFonts w:ascii="Helvetica" w:hAnsi="Helvetica"/>
-          <w:color w:val="333333"/>
-        </w:rPr>
-        <w:t xml:space="preserve"> link:</w:t>
+        <w:t>GitHub link:</w:t>
       </w:r>
       <w:r>
         <w:rPr>
@@ -77,17 +68,7 @@
             <w:rFonts w:ascii="Helvetica" w:hAnsi="Helvetica"/>
             <w:color w:val="4078C0"/>
           </w:rPr>
-          <w:t>https://waffle.io/saurabhjain071993/TEAM-02-CMPE-20</w:t>
-        </w:r>
-        <w:bookmarkStart w:id="0" w:name="_GoBack"/>
-        <w:bookmarkEnd w:id="0"/>
-        <w:r>
-          <w:rPr>
-            <w:rStyle w:val="Hyperlink"/>
-            <w:rFonts w:ascii="Helvetica" w:hAnsi="Helvetica"/>
-            <w:color w:val="4078C0"/>
-          </w:rPr>
-          <w:t>2</w:t>
+          <w:t>https://waffle.io/saurabhjain071993/TEAM-02-CMPE-202</w:t>
         </w:r>
       </w:hyperlink>
     </w:p>
@@ -123,7 +104,7 @@
         <w:tblCellMar>
           <w:left w:w="103" w:type="dxa"/>
         </w:tblCellMar>
-        <w:tblLook w:val="04A0"/>
+        <w:tblLook w:val="04A0" w:firstRow="1" w:lastRow="0" w:firstColumn="1" w:lastColumn="0" w:noHBand="0" w:noVBand="1"/>
       </w:tblPr>
       <w:tblGrid>
         <w:gridCol w:w="1242"/>
@@ -299,7 +280,6 @@
                 <w:lang w:val="en-US"/>
               </w:rPr>
             </w:pPr>
-            <w:proofErr w:type="spellStart"/>
             <w:r>
               <w:rPr>
                 <w:b/>
@@ -307,17 +287,7 @@
                 <w:szCs w:val="28"/>
                 <w:lang w:val="en-US"/>
               </w:rPr>
-              <w:t>GitHub</w:t>
-            </w:r>
-            <w:proofErr w:type="spellEnd"/>
-            <w:r>
-              <w:rPr>
-                <w:b/>
-                <w:sz w:val="28"/>
-                <w:szCs w:val="28"/>
-                <w:lang w:val="en-US"/>
-              </w:rPr>
-              <w:t xml:space="preserve"> ID</w:t>
+              <w:t>GitHub ID</w:t>
             </w:r>
           </w:p>
         </w:tc>
@@ -771,18 +741,8 @@
                 <w:szCs w:val="28"/>
                 <w:lang w:val="en-US"/>
               </w:rPr>
-              <w:t xml:space="preserve"> </w:t>
-            </w:r>
-            <w:proofErr w:type="spellStart"/>
-            <w:r>
-              <w:rPr>
-                <w:sz w:val="28"/>
-                <w:szCs w:val="28"/>
-                <w:lang w:val="en-US"/>
-              </w:rPr>
-              <w:t>Agrawal</w:t>
-            </w:r>
-            <w:proofErr w:type="spellEnd"/>
+              <w:t xml:space="preserve"> Agrawal</w:t>
+            </w:r>
           </w:p>
         </w:tc>
         <w:tc>
@@ -979,23 +939,13 @@
                 <w:lang w:val="en-US"/>
               </w:rPr>
             </w:pPr>
-            <w:proofErr w:type="spellStart"/>
-            <w:r>
-              <w:rPr>
-                <w:sz w:val="28"/>
-                <w:szCs w:val="28"/>
-                <w:lang w:val="en-US"/>
-              </w:rPr>
-              <w:t>Saurabh</w:t>
-            </w:r>
-            <w:proofErr w:type="spellEnd"/>
-            <w:r>
-              <w:rPr>
-                <w:sz w:val="28"/>
-                <w:szCs w:val="28"/>
-                <w:lang w:val="en-US"/>
-              </w:rPr>
-              <w:t xml:space="preserve"> Jain</w:t>
+            <w:r>
+              <w:rPr>
+                <w:sz w:val="28"/>
+                <w:szCs w:val="28"/>
+                <w:lang w:val="en-US"/>
+              </w:rPr>
+              <w:t>Saurabh Jain</w:t>
             </w:r>
           </w:p>
         </w:tc>
@@ -1182,23 +1132,13 @@
                 <w:lang w:val="en-US"/>
               </w:rPr>
             </w:pPr>
-            <w:proofErr w:type="spellStart"/>
-            <w:r>
-              <w:rPr>
-                <w:sz w:val="28"/>
-                <w:szCs w:val="28"/>
-                <w:lang w:val="en-US"/>
-              </w:rPr>
-              <w:t>Vansh</w:t>
-            </w:r>
-            <w:proofErr w:type="spellEnd"/>
-            <w:r>
-              <w:rPr>
-                <w:sz w:val="28"/>
-                <w:szCs w:val="28"/>
-                <w:lang w:val="en-US"/>
-              </w:rPr>
-              <w:t xml:space="preserve"> Shah</w:t>
+            <w:r>
+              <w:rPr>
+                <w:sz w:val="28"/>
+                <w:szCs w:val="28"/>
+                <w:lang w:val="en-US"/>
+              </w:rPr>
+              <w:t>Vansh Shah</w:t>
             </w:r>
           </w:p>
         </w:tc>
@@ -1563,6 +1503,67 @@
           <w:szCs w:val="30"/>
         </w:rPr>
         <w:t>Feedback</w:t>
+      </w:r>
+    </w:p>
+    <w:p>
+      <w:pPr>
+        <w:pStyle w:val="ListParagraph"/>
+        <w:jc w:val="both"/>
+        <w:rPr>
+          <w:b/>
+          <w:sz w:val="30"/>
+          <w:szCs w:val="30"/>
+        </w:rPr>
+      </w:pPr>
+    </w:p>
+    <w:p>
+      <w:pPr>
+        <w:pStyle w:val="ListParagraph"/>
+        <w:jc w:val="both"/>
+        <w:rPr>
+          <w:sz w:val="28"/>
+          <w:szCs w:val="28"/>
+        </w:rPr>
+      </w:pPr>
+      <w:r>
+        <w:rPr>
+          <w:sz w:val="28"/>
+          <w:szCs w:val="28"/>
+        </w:rPr>
+        <w:t xml:space="preserve">This week we worked on the UML diagrams of the project and also worked on the coding part. We divided the UML diagrams equally and sat together to discuss all different UML diagrams. We also discussed about the coding part and divided the work equally. It was tough to get going with C#, but few team members sat together and explained us how exactly to tackle it. I started coding the Player character script where I successfully implemented the movement </w:t>
+      </w:r>
+      <w:r>
+        <w:rPr>
+          <w:sz w:val="28"/>
+          <w:szCs w:val="28"/>
+        </w:rPr>
+        <w:t>of player from one strip to another</w:t>
+      </w:r>
+      <w:bookmarkStart w:id="0" w:name="_GoBack"/>
+      <w:bookmarkEnd w:id="0"/>
+      <w:r>
+        <w:rPr>
+          <w:sz w:val="28"/>
+          <w:szCs w:val="28"/>
+        </w:rPr>
+        <w:t xml:space="preserve"> strip. </w:t>
+      </w:r>
+    </w:p>
+    <w:p>
+      <w:pPr>
+        <w:pStyle w:val="ListParagraph"/>
+        <w:jc w:val="both"/>
+        <w:rPr>
+          <w:sz w:val="28"/>
+          <w:szCs w:val="28"/>
+        </w:rPr>
+      </w:pPr>
+      <w:r>
+        <w:rPr>
+          <w:sz w:val="28"/>
+          <w:szCs w:val="28"/>
+        </w:rPr>
+        <w:t>Now, I am planning to work with team members on generating the strips dynamically as the game needs infinite strips which is impossible to create manually. Next week we are planning to finish all the implementation and everyone will be done with the design patterns assigned to them. This was really good week with the team as we all met 2 times and discussed and implemented a lot into the project. As always I gave feedback periodically about what we have done so far and how efficiently we are doing our task.</w:t>
       </w:r>
     </w:p>
     <w:sectPr>
@@ -1577,8 +1578,8 @@
 </file>
 
 <file path=word/numbering.xml><?xml version="1.0" encoding="utf-8"?>
-<w:numbering xmlns:ve="http://schemas.openxmlformats.org/markup-compatibility/2006" xmlns:o="urn:schemas-microsoft-com:office:office" xmlns:r="http://schemas.openxmlformats.org/officeDocument/2006/relationships" xmlns:m="http://schemas.openxmlformats.org/officeDocument/2006/math" xmlns:v="urn:schemas-microsoft-com:vml" xmlns:wp="http://schemas.openxmlformats.org/drawingml/2006/wordprocessingDrawing" xmlns:w10="urn:schemas-microsoft-com:office:word" xmlns:w="http://schemas.openxmlformats.org/wordprocessingml/2006/main" xmlns:wne="http://schemas.microsoft.com/office/word/2006/wordml">
-  <w:abstractNum w:abstractNumId="0">
+<w:numbering xmlns:wpc="http://schemas.microsoft.com/office/word/2010/wordprocessingCanvas" xmlns:cx="http://schemas.microsoft.com/office/drawing/2014/chartex" xmlns:cx1="http://schemas.microsoft.com/office/drawing/2015/9/8/chartex" xmlns:cx2="http://schemas.microsoft.com/office/drawing/2015/10/21/chartex" xmlns:mc="http://schemas.openxmlformats.org/markup-compatibility/2006" xmlns:o="urn:schemas-microsoft-com:office:office" xmlns:r="http://schemas.openxmlformats.org/officeDocument/2006/relationships" xmlns:m="http://schemas.openxmlformats.org/officeDocument/2006/math" xmlns:v="urn:schemas-microsoft-com:vml" xmlns:wp14="http://schemas.microsoft.com/office/word/2010/wordprocessingDrawing" xmlns:wp="http://schemas.openxmlformats.org/drawingml/2006/wordprocessingDrawing" xmlns:w10="urn:schemas-microsoft-com:office:word" xmlns:w="http://schemas.openxmlformats.org/wordprocessingml/2006/main" xmlns:w14="http://schemas.microsoft.com/office/word/2010/wordml" xmlns:w15="http://schemas.microsoft.com/office/word/2012/wordml" xmlns:w16se="http://schemas.microsoft.com/office/word/2015/wordml/symex" xmlns:wpg="http://schemas.microsoft.com/office/word/2010/wordprocessingGroup" xmlns:wpi="http://schemas.microsoft.com/office/word/2010/wordprocessingInk" xmlns:wne="http://schemas.microsoft.com/office/word/2006/wordml" xmlns:wps="http://schemas.microsoft.com/office/word/2010/wordprocessingShape" mc:Ignorable="w14 w15 w16se wp14">
+  <w:abstractNum w:abstractNumId="0" w15:restartNumberingAfterBreak="0">
     <w:nsid w:val="0A963B0D"/>
     <w:multiLevelType w:val="multilevel"/>
     <w:tmpl w:val="672A357A"/>
@@ -1700,7 +1701,7 @@
       </w:pPr>
     </w:lvl>
   </w:abstractNum>
-  <w:abstractNum w:abstractNumId="1">
+  <w:abstractNum w:abstractNumId="1" w15:restartNumberingAfterBreak="0">
     <w:nsid w:val="0F2657E9"/>
     <w:multiLevelType w:val="multilevel"/>
     <w:tmpl w:val="B14C668A"/>
@@ -1801,7 +1802,7 @@
 </file>
 
 <file path=word/styles.xml><?xml version="1.0" encoding="utf-8"?>
-<w:styles xmlns:r="http://schemas.openxmlformats.org/officeDocument/2006/relationships" xmlns:w="http://schemas.openxmlformats.org/wordprocessingml/2006/main">
+<w:styles xmlns:mc="http://schemas.openxmlformats.org/markup-compatibility/2006" xmlns:r="http://schemas.openxmlformats.org/officeDocument/2006/relationships" xmlns:w="http://schemas.openxmlformats.org/wordprocessingml/2006/main" xmlns:w14="http://schemas.microsoft.com/office/word/2010/wordml" xmlns:w15="http://schemas.microsoft.com/office/word/2012/wordml" xmlns:w16se="http://schemas.microsoft.com/office/word/2015/wordml/symex" mc:Ignorable="w14 w15 w16se">
   <w:docDefaults>
     <w:rPrDefault>
       <w:rPr>
@@ -1817,147 +1818,379 @@
       </w:pPr>
     </w:pPrDefault>
   </w:docDefaults>
-  <w:latentStyles w:defLockedState="0" w:defUIPriority="99" w:defSemiHidden="1" w:defUnhideWhenUsed="1" w:defQFormat="0" w:count="267">
-    <w:lsdException w:name="Normal" w:semiHidden="0" w:uiPriority="0" w:unhideWhenUsed="0" w:qFormat="1"/>
-    <w:lsdException w:name="heading 1" w:semiHidden="0" w:uiPriority="9" w:unhideWhenUsed="0" w:qFormat="1"/>
-    <w:lsdException w:name="heading 2" w:uiPriority="9" w:qFormat="1"/>
-    <w:lsdException w:name="heading 3" w:uiPriority="9" w:qFormat="1"/>
-    <w:lsdException w:name="heading 4" w:uiPriority="9" w:qFormat="1"/>
-    <w:lsdException w:name="heading 5" w:uiPriority="9" w:qFormat="1"/>
-    <w:lsdException w:name="heading 6" w:uiPriority="9" w:qFormat="1"/>
-    <w:lsdException w:name="heading 7" w:uiPriority="9" w:qFormat="1"/>
-    <w:lsdException w:name="heading 8" w:uiPriority="9" w:qFormat="1"/>
-    <w:lsdException w:name="heading 9" w:uiPriority="9" w:qFormat="1"/>
-    <w:lsdException w:name="toc 1" w:uiPriority="39"/>
-    <w:lsdException w:name="toc 2" w:uiPriority="39"/>
-    <w:lsdException w:name="toc 3" w:uiPriority="39"/>
-    <w:lsdException w:name="toc 4" w:uiPriority="39"/>
-    <w:lsdException w:name="toc 5" w:uiPriority="39"/>
-    <w:lsdException w:name="toc 6" w:uiPriority="39"/>
-    <w:lsdException w:name="toc 7" w:uiPriority="39"/>
-    <w:lsdException w:name="toc 8" w:uiPriority="39"/>
-    <w:lsdException w:name="toc 9" w:uiPriority="39"/>
-    <w:lsdException w:name="caption" w:uiPriority="35" w:qFormat="1"/>
-    <w:lsdException w:name="Title" w:semiHidden="0" w:uiPriority="10" w:unhideWhenUsed="0" w:qFormat="1"/>
-    <w:lsdException w:name="Default Paragraph Font" w:uiPriority="1"/>
-    <w:lsdException w:name="Subtitle" w:semiHidden="0" w:uiPriority="11" w:unhideWhenUsed="0" w:qFormat="1"/>
-    <w:lsdException w:name="Strong" w:semiHidden="0" w:uiPriority="22" w:unhideWhenUsed="0" w:qFormat="1"/>
-    <w:lsdException w:name="Emphasis" w:semiHidden="0" w:uiPriority="20" w:unhideWhenUsed="0" w:qFormat="1"/>
-    <w:lsdException w:name="Normal Table" w:semiHidden="0" w:unhideWhenUsed="0"/>
-    <w:lsdException w:name="Table Web 3" w:semiHidden="0" w:unhideWhenUsed="0"/>
-    <w:lsdException w:name="Table Grid" w:semiHidden="0" w:uiPriority="59" w:unhideWhenUsed="0"/>
-    <w:lsdException w:name="Table Theme" w:semiHidden="0" w:unhideWhenUsed="0"/>
-    <w:lsdException w:name="Placeholder Text" w:unhideWhenUsed="0"/>
-    <w:lsdException w:name="No Spacing" w:semiHidden="0" w:uiPriority="1" w:unhideWhenUsed="0" w:qFormat="1"/>
-    <w:lsdException w:name="Light Shading" w:semiHidden="0" w:uiPriority="60" w:unhideWhenUsed="0"/>
-    <w:lsdException w:name="Light List" w:semiHidden="0" w:uiPriority="61" w:unhideWhenUsed="0"/>
-    <w:lsdException w:name="Light Grid" w:semiHidden="0" w:uiPriority="62" w:unhideWhenUsed="0"/>
-    <w:lsdException w:name="Medium Shading 1" w:semiHidden="0" w:uiPriority="63" w:unhideWhenUsed="0"/>
-    <w:lsdException w:name="Medium Shading 2" w:semiHidden="0" w:uiPriority="64" w:unhideWhenUsed="0"/>
-    <w:lsdException w:name="Medium List 1" w:semiHidden="0" w:uiPriority="65" w:unhideWhenUsed="0"/>
-    <w:lsdException w:name="Medium List 2" w:semiHidden="0" w:uiPriority="66" w:unhideWhenUsed="0"/>
-    <w:lsdException w:name="Medium Grid 1" w:semiHidden="0" w:uiPriority="67" w:unhideWhenUsed="0"/>
-    <w:lsdException w:name="Medium Grid 2" w:semiHidden="0" w:uiPriority="68" w:unhideWhenUsed="0"/>
-    <w:lsdException w:name="Medium Grid 3" w:semiHidden="0" w:uiPriority="69" w:unhideWhenUsed="0"/>
-    <w:lsdException w:name="Dark List" w:semiHidden="0" w:uiPriority="70" w:unhideWhenUsed="0"/>
-    <w:lsdException w:name="Colorful Shading" w:semiHidden="0" w:uiPriority="71" w:unhideWhenUsed="0"/>
-    <w:lsdException w:name="Colorful List" w:semiHidden="0" w:uiPriority="72" w:unhideWhenUsed="0"/>
-    <w:lsdException w:name="Colorful Grid" w:semiHidden="0" w:uiPriority="73" w:unhideWhenUsed="0"/>
-    <w:lsdException w:name="Light Shading Accent 1" w:semiHidden="0" w:uiPriority="60" w:unhideWhenUsed="0"/>
-    <w:lsdException w:name="Light List Accent 1" w:semiHidden="0" w:uiPriority="61" w:unhideWhenUsed="0"/>
-    <w:lsdException w:name="Light Grid Accent 1" w:semiHidden="0" w:uiPriority="62" w:unhideWhenUsed="0"/>
-    <w:lsdException w:name="Medium Shading 1 Accent 1" w:semiHidden="0" w:uiPriority="63" w:unhideWhenUsed="0"/>
-    <w:lsdException w:name="Medium Shading 2 Accent 1" w:semiHidden="0" w:uiPriority="64" w:unhideWhenUsed="0"/>
-    <w:lsdException w:name="Medium List 1 Accent 1" w:semiHidden="0" w:uiPriority="65" w:unhideWhenUsed="0"/>
-    <w:lsdException w:name="Revision" w:unhideWhenUsed="0"/>
-    <w:lsdException w:name="List Paragraph" w:semiHidden="0" w:uiPriority="34" w:unhideWhenUsed="0" w:qFormat="1"/>
-    <w:lsdException w:name="Quote" w:semiHidden="0" w:uiPriority="29" w:unhideWhenUsed="0" w:qFormat="1"/>
-    <w:lsdException w:name="Intense Quote" w:semiHidden="0" w:uiPriority="30" w:unhideWhenUsed="0" w:qFormat="1"/>
-    <w:lsdException w:name="Medium List 2 Accent 1" w:semiHidden="0" w:uiPriority="66" w:unhideWhenUsed="0"/>
-    <w:lsdException w:name="Medium Grid 1 Accent 1" w:semiHidden="0" w:uiPriority="67" w:unhideWhenUsed="0"/>
-    <w:lsdException w:name="Medium Grid 2 Accent 1" w:semiHidden="0" w:uiPriority="68" w:unhideWhenUsed="0"/>
-    <w:lsdException w:name="Medium Grid 3 Accent 1" w:semiHidden="0" w:uiPriority="69" w:unhideWhenUsed="0"/>
-    <w:lsdException w:name="Dark List Accent 1" w:semiHidden="0" w:uiPriority="70" w:unhideWhenUsed="0"/>
-    <w:lsdException w:name="Colorful Shading Accent 1" w:semiHidden="0" w:uiPriority="71" w:unhideWhenUsed="0"/>
-    <w:lsdException w:name="Colorful List Accent 1" w:semiHidden="0" w:uiPriority="72" w:unhideWhenUsed="0"/>
-    <w:lsdException w:name="Colorful Grid Accent 1" w:semiHidden="0" w:uiPriority="73" w:unhideWhenUsed="0"/>
-    <w:lsdException w:name="Light Shading Accent 2" w:semiHidden="0" w:uiPriority="60" w:unhideWhenUsed="0"/>
-    <w:lsdException w:name="Light List Accent 2" w:semiHidden="0" w:uiPriority="61" w:unhideWhenUsed="0"/>
-    <w:lsdException w:name="Light Grid Accent 2" w:semiHidden="0" w:uiPriority="62" w:unhideWhenUsed="0"/>
-    <w:lsdException w:name="Medium Shading 1 Accent 2" w:semiHidden="0" w:uiPriority="63" w:unhideWhenUsed="0"/>
-    <w:lsdException w:name="Medium Shading 2 Accent 2" w:semiHidden="0" w:uiPriority="64" w:unhideWhenUsed="0"/>
-    <w:lsdException w:name="Medium List 1 Accent 2" w:semiHidden="0" w:uiPriority="65" w:unhideWhenUsed="0"/>
-    <w:lsdException w:name="Medium List 2 Accent 2" w:semiHidden="0" w:uiPriority="66" w:unhideWhenUsed="0"/>
-    <w:lsdException w:name="Medium Grid 1 Accent 2" w:semiHidden="0" w:uiPriority="67" w:unhideWhenUsed="0"/>
-    <w:lsdException w:name="Medium Grid 2 Accent 2" w:semiHidden="0" w:uiPriority="68" w:unhideWhenUsed="0"/>
-    <w:lsdException w:name="Medium Grid 3 Accent 2" w:semiHidden="0" w:uiPriority="69" w:unhideWhenUsed="0"/>
-    <w:lsdException w:name="Dark List Accent 2" w:semiHidden="0" w:uiPriority="70" w:unhideWhenUsed="0"/>
-    <w:lsdException w:name="Colorful Shading Accent 2" w:semiHidden="0" w:uiPriority="71" w:unhideWhenUsed="0"/>
-    <w:lsdException w:name="Colorful List Accent 2" w:semiHidden="0" w:uiPriority="72" w:unhideWhenUsed="0"/>
-    <w:lsdException w:name="Colorful Grid Accent 2" w:semiHidden="0" w:uiPriority="73" w:unhideWhenUsed="0"/>
-    <w:lsdException w:name="Light Shading Accent 3" w:semiHidden="0" w:uiPriority="60" w:unhideWhenUsed="0"/>
-    <w:lsdException w:name="Light List Accent 3" w:semiHidden="0" w:uiPriority="61" w:unhideWhenUsed="0"/>
-    <w:lsdException w:name="Light Grid Accent 3" w:semiHidden="0" w:uiPriority="62" w:unhideWhenUsed="0"/>
-    <w:lsdException w:name="Medium Shading 1 Accent 3" w:semiHidden="0" w:uiPriority="63" w:unhideWhenUsed="0"/>
-    <w:lsdException w:name="Medium Shading 2 Accent 3" w:semiHidden="0" w:uiPriority="64" w:unhideWhenUsed="0"/>
-    <w:lsdException w:name="Medium List 1 Accent 3" w:semiHidden="0" w:uiPriority="65" w:unhideWhenUsed="0"/>
-    <w:lsdException w:name="Medium List 2 Accent 3" w:semiHidden="0" w:uiPriority="66" w:unhideWhenUsed="0"/>
-    <w:lsdException w:name="Medium Grid 1 Accent 3" w:semiHidden="0" w:uiPriority="67" w:unhideWhenUsed="0"/>
-    <w:lsdException w:name="Medium Grid 2 Accent 3" w:semiHidden="0" w:uiPriority="68" w:unhideWhenUsed="0"/>
-    <w:lsdException w:name="Medium Grid 3 Accent 3" w:semiHidden="0" w:uiPriority="69" w:unhideWhenUsed="0"/>
-    <w:lsdException w:name="Dark List Accent 3" w:semiHidden="0" w:uiPriority="70" w:unhideWhenUsed="0"/>
-    <w:lsdException w:name="Colorful Shading Accent 3" w:semiHidden="0" w:uiPriority="71" w:unhideWhenUsed="0"/>
-    <w:lsdException w:name="Colorful List Accent 3" w:semiHidden="0" w:uiPriority="72" w:unhideWhenUsed="0"/>
-    <w:lsdException w:name="Colorful Grid Accent 3" w:semiHidden="0" w:uiPriority="73" w:unhideWhenUsed="0"/>
-    <w:lsdException w:name="Light Shading Accent 4" w:semiHidden="0" w:uiPriority="60" w:unhideWhenUsed="0"/>
-    <w:lsdException w:name="Light List Accent 4" w:semiHidden="0" w:uiPriority="61" w:unhideWhenUsed="0"/>
-    <w:lsdException w:name="Light Grid Accent 4" w:semiHidden="0" w:uiPriority="62" w:unhideWhenUsed="0"/>
-    <w:lsdException w:name="Medium Shading 1 Accent 4" w:semiHidden="0" w:uiPriority="63" w:unhideWhenUsed="0"/>
-    <w:lsdException w:name="Medium Shading 2 Accent 4" w:semiHidden="0" w:uiPriority="64" w:unhideWhenUsed="0"/>
-    <w:lsdException w:name="Medium List 1 Accent 4" w:semiHidden="0" w:uiPriority="65" w:unhideWhenUsed="0"/>
-    <w:lsdException w:name="Medium List 2 Accent 4" w:semiHidden="0" w:uiPriority="66" w:unhideWhenUsed="0"/>
-    <w:lsdException w:name="Medium Grid 1 Accent 4" w:semiHidden="0" w:uiPriority="67" w:unhideWhenUsed="0"/>
-    <w:lsdException w:name="Medium Grid 2 Accent 4" w:semiHidden="0" w:uiPriority="68" w:unhideWhenUsed="0"/>
-    <w:lsdException w:name="Medium Grid 3 Accent 4" w:semiHidden="0" w:uiPriority="69" w:unhideWhenUsed="0"/>
-    <w:lsdException w:name="Dark List Accent 4" w:semiHidden="0" w:uiPriority="70" w:unhideWhenUsed="0"/>
-    <w:lsdException w:name="Colorful Shading Accent 4" w:semiHidden="0" w:uiPriority="71" w:unhideWhenUsed="0"/>
-    <w:lsdException w:name="Colorful List Accent 4" w:semiHidden="0" w:uiPriority="72" w:unhideWhenUsed="0"/>
-    <w:lsdException w:name="Colorful Grid Accent 4" w:semiHidden="0" w:uiPriority="73" w:unhideWhenUsed="0"/>
-    <w:lsdException w:name="Light Shading Accent 5" w:semiHidden="0" w:uiPriority="60" w:unhideWhenUsed="0"/>
-    <w:lsdException w:name="Light List Accent 5" w:semiHidden="0" w:uiPriority="61" w:unhideWhenUsed="0"/>
-    <w:lsdException w:name="Light Grid Accent 5" w:semiHidden="0" w:uiPriority="62" w:unhideWhenUsed="0"/>
-    <w:lsdException w:name="Medium Shading 1 Accent 5" w:semiHidden="0" w:uiPriority="63" w:unhideWhenUsed="0"/>
-    <w:lsdException w:name="Medium Shading 2 Accent 5" w:semiHidden="0" w:uiPriority="64" w:unhideWhenUsed="0"/>
-    <w:lsdException w:name="Medium List 1 Accent 5" w:semiHidden="0" w:uiPriority="65" w:unhideWhenUsed="0"/>
-    <w:lsdException w:name="Medium List 2 Accent 5" w:semiHidden="0" w:uiPriority="66" w:unhideWhenUsed="0"/>
-    <w:lsdException w:name="Medium Grid 1 Accent 5" w:semiHidden="0" w:uiPriority="67" w:unhideWhenUsed="0"/>
-    <w:lsdException w:name="Medium Grid 2 Accent 5" w:semiHidden="0" w:uiPriority="68" w:unhideWhenUsed="0"/>
-    <w:lsdException w:name="Medium Grid 3 Accent 5" w:semiHidden="0" w:uiPriority="69" w:unhideWhenUsed="0"/>
-    <w:lsdException w:name="Dark List Accent 5" w:semiHidden="0" w:uiPriority="70" w:unhideWhenUsed="0"/>
-    <w:lsdException w:name="Colorful Shading Accent 5" w:semiHidden="0" w:uiPriority="71" w:unhideWhenUsed="0"/>
-    <w:lsdException w:name="Colorful List Accent 5" w:semiHidden="0" w:uiPriority="72" w:unhideWhenUsed="0"/>
-    <w:lsdException w:name="Colorful Grid Accent 5" w:semiHidden="0" w:uiPriority="73" w:unhideWhenUsed="0"/>
-    <w:lsdException w:name="Light Shading Accent 6" w:semiHidden="0" w:uiPriority="60" w:unhideWhenUsed="0"/>
-    <w:lsdException w:name="Light List Accent 6" w:semiHidden="0" w:uiPriority="61" w:unhideWhenUsed="0"/>
-    <w:lsdException w:name="Light Grid Accent 6" w:semiHidden="0" w:uiPriority="62" w:unhideWhenUsed="0"/>
-    <w:lsdException w:name="Medium Shading 1 Accent 6" w:semiHidden="0" w:uiPriority="63" w:unhideWhenUsed="0"/>
-    <w:lsdException w:name="Medium Shading 2 Accent 6" w:semiHidden="0" w:uiPriority="64" w:unhideWhenUsed="0"/>
-    <w:lsdException w:name="Medium List 1 Accent 6" w:semiHidden="0" w:uiPriority="65" w:unhideWhenUsed="0"/>
-    <w:lsdException w:name="Medium List 2 Accent 6" w:semiHidden="0" w:uiPriority="66" w:unhideWhenUsed="0"/>
-    <w:lsdException w:name="Medium Grid 1 Accent 6" w:semiHidden="0" w:uiPriority="67" w:unhideWhenUsed="0"/>
-    <w:lsdException w:name="Medium Grid 2 Accent 6" w:semiHidden="0" w:uiPriority="68" w:unhideWhenUsed="0"/>
-    <w:lsdException w:name="Medium Grid 3 Accent 6" w:semiHidden="0" w:uiPriority="69" w:unhideWhenUsed="0"/>
-    <w:lsdException w:name="Dark List Accent 6" w:semiHidden="0" w:uiPriority="70" w:unhideWhenUsed="0"/>
-    <w:lsdException w:name="Colorful Shading Accent 6" w:semiHidden="0" w:uiPriority="71" w:unhideWhenUsed="0"/>
-    <w:lsdException w:name="Colorful List Accent 6" w:semiHidden="0" w:uiPriority="72" w:unhideWhenUsed="0"/>
-    <w:lsdException w:name="Colorful Grid Accent 6" w:semiHidden="0" w:uiPriority="73" w:unhideWhenUsed="0"/>
-    <w:lsdException w:name="Subtle Emphasis" w:semiHidden="0" w:uiPriority="19" w:unhideWhenUsed="0" w:qFormat="1"/>
-    <w:lsdException w:name="Intense Emphasis" w:semiHidden="0" w:uiPriority="21" w:unhideWhenUsed="0" w:qFormat="1"/>
-    <w:lsdException w:name="Subtle Reference" w:semiHidden="0" w:uiPriority="31" w:unhideWhenUsed="0" w:qFormat="1"/>
-    <w:lsdException w:name="Intense Reference" w:semiHidden="0" w:uiPriority="32" w:unhideWhenUsed="0" w:qFormat="1"/>
-    <w:lsdException w:name="Book Title" w:semiHidden="0" w:uiPriority="33" w:unhideWhenUsed="0" w:qFormat="1"/>
-    <w:lsdException w:name="Bibliography" w:uiPriority="37"/>
-    <w:lsdException w:name="TOC Heading" w:uiPriority="39" w:qFormat="1"/>
+  <w:latentStyles w:defLockedState="0" w:defUIPriority="99" w:defSemiHidden="0" w:defUnhideWhenUsed="0" w:defQFormat="0" w:count="372">
+    <w:lsdException w:name="Normal" w:uiPriority="0" w:qFormat="1"/>
+    <w:lsdException w:name="heading 1" w:uiPriority="9" w:qFormat="1"/>
+    <w:lsdException w:name="heading 2" w:semiHidden="1" w:uiPriority="9" w:unhideWhenUsed="1" w:qFormat="1"/>
+    <w:lsdException w:name="heading 3" w:semiHidden="1" w:uiPriority="9" w:unhideWhenUsed="1" w:qFormat="1"/>
+    <w:lsdException w:name="heading 4" w:semiHidden="1" w:uiPriority="9" w:unhideWhenUsed="1" w:qFormat="1"/>
+    <w:lsdException w:name="heading 5" w:semiHidden="1" w:uiPriority="9" w:unhideWhenUsed="1" w:qFormat="1"/>
+    <w:lsdException w:name="heading 6" w:semiHidden="1" w:uiPriority="9" w:unhideWhenUsed="1" w:qFormat="1"/>
+    <w:lsdException w:name="heading 7" w:semiHidden="1" w:uiPriority="9" w:unhideWhenUsed="1" w:qFormat="1"/>
+    <w:lsdException w:name="heading 8" w:semiHidden="1" w:uiPriority="9" w:unhideWhenUsed="1" w:qFormat="1"/>
+    <w:lsdException w:name="heading 9" w:semiHidden="1" w:uiPriority="9" w:unhideWhenUsed="1" w:qFormat="1"/>
+    <w:lsdException w:name="index 1" w:semiHidden="1" w:unhideWhenUsed="1"/>
+    <w:lsdException w:name="index 2" w:semiHidden="1" w:unhideWhenUsed="1"/>
+    <w:lsdException w:name="index 3" w:semiHidden="1" w:unhideWhenUsed="1"/>
+    <w:lsdException w:name="index 4" w:semiHidden="1" w:unhideWhenUsed="1"/>
+    <w:lsdException w:name="index 5" w:semiHidden="1" w:unhideWhenUsed="1"/>
+    <w:lsdException w:name="index 6" w:semiHidden="1" w:unhideWhenUsed="1"/>
+    <w:lsdException w:name="index 7" w:semiHidden="1" w:unhideWhenUsed="1"/>
+    <w:lsdException w:name="index 8" w:semiHidden="1" w:unhideWhenUsed="1"/>
+    <w:lsdException w:name="index 9" w:semiHidden="1" w:unhideWhenUsed="1"/>
+    <w:lsdException w:name="toc 1" w:semiHidden="1" w:uiPriority="39" w:unhideWhenUsed="1"/>
+    <w:lsdException w:name="toc 2" w:semiHidden="1" w:uiPriority="39" w:unhideWhenUsed="1"/>
+    <w:lsdException w:name="toc 3" w:semiHidden="1" w:uiPriority="39" w:unhideWhenUsed="1"/>
+    <w:lsdException w:name="toc 4" w:semiHidden="1" w:uiPriority="39" w:unhideWhenUsed="1"/>
+    <w:lsdException w:name="toc 5" w:semiHidden="1" w:uiPriority="39" w:unhideWhenUsed="1"/>
+    <w:lsdException w:name="toc 6" w:semiHidden="1" w:uiPriority="39" w:unhideWhenUsed="1"/>
+    <w:lsdException w:name="toc 7" w:semiHidden="1" w:uiPriority="39" w:unhideWhenUsed="1"/>
+    <w:lsdException w:name="toc 8" w:semiHidden="1" w:uiPriority="39" w:unhideWhenUsed="1"/>
+    <w:lsdException w:name="toc 9" w:semiHidden="1" w:uiPriority="39" w:unhideWhenUsed="1"/>
+    <w:lsdException w:name="Normal Indent" w:semiHidden="1" w:unhideWhenUsed="1"/>
+    <w:lsdException w:name="footnote text" w:semiHidden="1" w:unhideWhenUsed="1"/>
+    <w:lsdException w:name="annotation text" w:semiHidden="1" w:unhideWhenUsed="1"/>
+    <w:lsdException w:name="header" w:semiHidden="1" w:unhideWhenUsed="1"/>
+    <w:lsdException w:name="footer" w:semiHidden="1" w:unhideWhenUsed="1"/>
+    <w:lsdException w:name="index heading" w:semiHidden="1" w:unhideWhenUsed="1"/>
+    <w:lsdException w:name="caption" w:semiHidden="1" w:uiPriority="35" w:unhideWhenUsed="1" w:qFormat="1"/>
+    <w:lsdException w:name="table of figures" w:semiHidden="1" w:unhideWhenUsed="1"/>
+    <w:lsdException w:name="envelope address" w:semiHidden="1" w:unhideWhenUsed="1"/>
+    <w:lsdException w:name="envelope return" w:semiHidden="1" w:unhideWhenUsed="1"/>
+    <w:lsdException w:name="footnote reference" w:semiHidden="1" w:unhideWhenUsed="1"/>
+    <w:lsdException w:name="annotation reference" w:semiHidden="1" w:unhideWhenUsed="1"/>
+    <w:lsdException w:name="line number" w:semiHidden="1" w:unhideWhenUsed="1"/>
+    <w:lsdException w:name="page number" w:semiHidden="1" w:unhideWhenUsed="1"/>
+    <w:lsdException w:name="endnote reference" w:semiHidden="1" w:unhideWhenUsed="1"/>
+    <w:lsdException w:name="endnote text" w:semiHidden="1" w:unhideWhenUsed="1"/>
+    <w:lsdException w:name="table of authorities" w:semiHidden="1" w:unhideWhenUsed="1"/>
+    <w:lsdException w:name="macro" w:semiHidden="1" w:unhideWhenUsed="1"/>
+    <w:lsdException w:name="toa heading" w:semiHidden="1" w:unhideWhenUsed="1"/>
+    <w:lsdException w:name="List" w:semiHidden="1" w:unhideWhenUsed="1"/>
+    <w:lsdException w:name="List Bullet" w:semiHidden="1" w:unhideWhenUsed="1"/>
+    <w:lsdException w:name="List Number" w:semiHidden="1" w:unhideWhenUsed="1"/>
+    <w:lsdException w:name="List 2" w:semiHidden="1" w:unhideWhenUsed="1"/>
+    <w:lsdException w:name="List 3" w:semiHidden="1" w:unhideWhenUsed="1"/>
+    <w:lsdException w:name="List 4" w:semiHidden="1" w:unhideWhenUsed="1"/>
+    <w:lsdException w:name="List 5" w:semiHidden="1" w:unhideWhenUsed="1"/>
+    <w:lsdException w:name="List Bullet 2" w:semiHidden="1" w:unhideWhenUsed="1"/>
+    <w:lsdException w:name="List Bullet 3" w:semiHidden="1" w:unhideWhenUsed="1"/>
+    <w:lsdException w:name="List Bullet 4" w:semiHidden="1" w:unhideWhenUsed="1"/>
+    <w:lsdException w:name="List Bullet 5" w:semiHidden="1" w:unhideWhenUsed="1"/>
+    <w:lsdException w:name="List Number 2" w:semiHidden="1" w:unhideWhenUsed="1"/>
+    <w:lsdException w:name="List Number 3" w:semiHidden="1" w:unhideWhenUsed="1"/>
+    <w:lsdException w:name="List Number 4" w:semiHidden="1" w:unhideWhenUsed="1"/>
+    <w:lsdException w:name="List Number 5" w:semiHidden="1" w:unhideWhenUsed="1"/>
+    <w:lsdException w:name="Title" w:uiPriority="10" w:qFormat="1"/>
+    <w:lsdException w:name="Closing" w:semiHidden="1" w:unhideWhenUsed="1"/>
+    <w:lsdException w:name="Signature" w:semiHidden="1" w:unhideWhenUsed="1"/>
+    <w:lsdException w:name="Default Paragraph Font" w:semiHidden="1" w:uiPriority="1" w:unhideWhenUsed="1"/>
+    <w:lsdException w:name="Body Text" w:semiHidden="1" w:unhideWhenUsed="1"/>
+    <w:lsdException w:name="Body Text Indent" w:semiHidden="1" w:unhideWhenUsed="1"/>
+    <w:lsdException w:name="List Continue" w:semiHidden="1" w:unhideWhenUsed="1"/>
+    <w:lsdException w:name="List Continue 2" w:semiHidden="1" w:unhideWhenUsed="1"/>
+    <w:lsdException w:name="List Continue 3" w:semiHidden="1" w:unhideWhenUsed="1"/>
+    <w:lsdException w:name="List Continue 4" w:semiHidden="1" w:unhideWhenUsed="1"/>
+    <w:lsdException w:name="List Continue 5" w:semiHidden="1" w:unhideWhenUsed="1"/>
+    <w:lsdException w:name="Message Header" w:semiHidden="1" w:unhideWhenUsed="1"/>
+    <w:lsdException w:name="Subtitle" w:uiPriority="11" w:qFormat="1"/>
+    <w:lsdException w:name="Salutation" w:semiHidden="1" w:unhideWhenUsed="1"/>
+    <w:lsdException w:name="Date" w:semiHidden="1" w:unhideWhenUsed="1"/>
+    <w:lsdException w:name="Body Text First Indent" w:semiHidden="1" w:unhideWhenUsed="1"/>
+    <w:lsdException w:name="Body Text First Indent 2" w:semiHidden="1" w:unhideWhenUsed="1"/>
+    <w:lsdException w:name="Note Heading" w:semiHidden="1" w:unhideWhenUsed="1"/>
+    <w:lsdException w:name="Body Text 2" w:semiHidden="1" w:unhideWhenUsed="1"/>
+    <w:lsdException w:name="Body Text 3" w:semiHidden="1" w:unhideWhenUsed="1"/>
+    <w:lsdException w:name="Body Text Indent 2" w:semiHidden="1" w:unhideWhenUsed="1"/>
+    <w:lsdException w:name="Body Text Indent 3" w:semiHidden="1" w:unhideWhenUsed="1"/>
+    <w:lsdException w:name="Block Text" w:semiHidden="1" w:unhideWhenUsed="1"/>
+    <w:lsdException w:name="Hyperlink" w:semiHidden="1" w:unhideWhenUsed="1"/>
+    <w:lsdException w:name="FollowedHyperlink" w:semiHidden="1" w:unhideWhenUsed="1"/>
+    <w:lsdException w:name="Strong" w:uiPriority="22" w:qFormat="1"/>
+    <w:lsdException w:name="Emphasis" w:uiPriority="20" w:qFormat="1"/>
+    <w:lsdException w:name="Document Map" w:semiHidden="1" w:unhideWhenUsed="1"/>
+    <w:lsdException w:name="Plain Text" w:semiHidden="1" w:unhideWhenUsed="1"/>
+    <w:lsdException w:name="E-mail Signature" w:semiHidden="1" w:unhideWhenUsed="1"/>
+    <w:lsdException w:name="HTML Top of Form" w:semiHidden="1" w:unhideWhenUsed="1"/>
+    <w:lsdException w:name="HTML Bottom of Form" w:semiHidden="1" w:unhideWhenUsed="1"/>
+    <w:lsdException w:name="Normal (Web)" w:semiHidden="1" w:unhideWhenUsed="1"/>
+    <w:lsdException w:name="HTML Acronym" w:semiHidden="1" w:unhideWhenUsed="1"/>
+    <w:lsdException w:name="HTML Address" w:semiHidden="1" w:unhideWhenUsed="1"/>
+    <w:lsdException w:name="HTML Cite" w:semiHidden="1" w:unhideWhenUsed="1"/>
+    <w:lsdException w:name="HTML Code" w:semiHidden="1" w:unhideWhenUsed="1"/>
+    <w:lsdException w:name="HTML Definition" w:semiHidden="1" w:unhideWhenUsed="1"/>
+    <w:lsdException w:name="HTML Keyboard" w:semiHidden="1" w:unhideWhenUsed="1"/>
+    <w:lsdException w:name="HTML Preformatted" w:semiHidden="1" w:unhideWhenUsed="1"/>
+    <w:lsdException w:name="HTML Sample" w:semiHidden="1" w:unhideWhenUsed="1"/>
+    <w:lsdException w:name="HTML Typewriter" w:semiHidden="1" w:unhideWhenUsed="1"/>
+    <w:lsdException w:name="HTML Variable" w:semiHidden="1" w:unhideWhenUsed="1"/>
+    <w:lsdException w:name="Normal Table" w:semiHidden="1" w:unhideWhenUsed="1"/>
+    <w:lsdException w:name="annotation subject" w:semiHidden="1" w:unhideWhenUsed="1"/>
+    <w:lsdException w:name="No List" w:semiHidden="1" w:unhideWhenUsed="1"/>
+    <w:lsdException w:name="Outline List 1" w:semiHidden="1" w:unhideWhenUsed="1"/>
+    <w:lsdException w:name="Outline List 2" w:semiHidden="1" w:unhideWhenUsed="1"/>
+    <w:lsdException w:name="Outline List 3" w:semiHidden="1" w:unhideWhenUsed="1"/>
+    <w:lsdException w:name="Table Simple 1" w:semiHidden="1" w:unhideWhenUsed="1"/>
+    <w:lsdException w:name="Table Simple 2" w:semiHidden="1" w:unhideWhenUsed="1"/>
+    <w:lsdException w:name="Table Simple 3" w:semiHidden="1" w:unhideWhenUsed="1"/>
+    <w:lsdException w:name="Table Classic 1" w:semiHidden="1" w:unhideWhenUsed="1"/>
+    <w:lsdException w:name="Table Classic 2" w:semiHidden="1" w:unhideWhenUsed="1"/>
+    <w:lsdException w:name="Table Classic 3" w:semiHidden="1" w:unhideWhenUsed="1"/>
+    <w:lsdException w:name="Table Classic 4" w:semiHidden="1" w:unhideWhenUsed="1"/>
+    <w:lsdException w:name="Table Colorful 1" w:semiHidden="1" w:unhideWhenUsed="1"/>
+    <w:lsdException w:name="Table Colorful 2" w:semiHidden="1" w:unhideWhenUsed="1"/>
+    <w:lsdException w:name="Table Colorful 3" w:semiHidden="1" w:unhideWhenUsed="1"/>
+    <w:lsdException w:name="Table Columns 1" w:semiHidden="1" w:unhideWhenUsed="1"/>
+    <w:lsdException w:name="Table Columns 2" w:semiHidden="1" w:unhideWhenUsed="1"/>
+    <w:lsdException w:name="Table Columns 3" w:semiHidden="1" w:unhideWhenUsed="1"/>
+    <w:lsdException w:name="Table Columns 4" w:semiHidden="1" w:unhideWhenUsed="1"/>
+    <w:lsdException w:name="Table Columns 5" w:semiHidden="1" w:unhideWhenUsed="1"/>
+    <w:lsdException w:name="Table Grid 1" w:semiHidden="1" w:unhideWhenUsed="1"/>
+    <w:lsdException w:name="Table Grid 2" w:semiHidden="1" w:unhideWhenUsed="1"/>
+    <w:lsdException w:name="Table Grid 3" w:semiHidden="1" w:unhideWhenUsed="1"/>
+    <w:lsdException w:name="Table Grid 4" w:semiHidden="1" w:unhideWhenUsed="1"/>
+    <w:lsdException w:name="Table Grid 5" w:semiHidden="1" w:unhideWhenUsed="1"/>
+    <w:lsdException w:name="Table Grid 6" w:semiHidden="1" w:unhideWhenUsed="1"/>
+    <w:lsdException w:name="Table Grid 7" w:semiHidden="1" w:unhideWhenUsed="1"/>
+    <w:lsdException w:name="Table Grid 8" w:semiHidden="1" w:unhideWhenUsed="1"/>
+    <w:lsdException w:name="Table List 1" w:semiHidden="1" w:unhideWhenUsed="1"/>
+    <w:lsdException w:name="Table List 2" w:semiHidden="1" w:unhideWhenUsed="1"/>
+    <w:lsdException w:name="Table List 3" w:semiHidden="1" w:unhideWhenUsed="1"/>
+    <w:lsdException w:name="Table List 4" w:semiHidden="1" w:unhideWhenUsed="1"/>
+    <w:lsdException w:name="Table List 5" w:semiHidden="1" w:unhideWhenUsed="1"/>
+    <w:lsdException w:name="Table List 6" w:semiHidden="1" w:unhideWhenUsed="1"/>
+    <w:lsdException w:name="Table List 7" w:semiHidden="1" w:unhideWhenUsed="1"/>
+    <w:lsdException w:name="Table List 8" w:semiHidden="1" w:unhideWhenUsed="1"/>
+    <w:lsdException w:name="Table 3D effects 1" w:semiHidden="1" w:unhideWhenUsed="1"/>
+    <w:lsdException w:name="Table 3D effects 2" w:semiHidden="1" w:unhideWhenUsed="1"/>
+    <w:lsdException w:name="Table 3D effects 3" w:semiHidden="1" w:unhideWhenUsed="1"/>
+    <w:lsdException w:name="Table Contemporary" w:semiHidden="1" w:unhideWhenUsed="1"/>
+    <w:lsdException w:name="Table Elegant" w:semiHidden="1" w:unhideWhenUsed="1"/>
+    <w:lsdException w:name="Table Professional" w:semiHidden="1" w:unhideWhenUsed="1"/>
+    <w:lsdException w:name="Table Subtle 1" w:semiHidden="1" w:unhideWhenUsed="1"/>
+    <w:lsdException w:name="Table Subtle 2" w:semiHidden="1" w:unhideWhenUsed="1"/>
+    <w:lsdException w:name="Table Web 1" w:semiHidden="1" w:unhideWhenUsed="1"/>
+    <w:lsdException w:name="Table Web 2" w:semiHidden="1" w:unhideWhenUsed="1"/>
+    <w:lsdException w:name="Table Web 3" w:semiHidden="1" w:unhideWhenUsed="1"/>
+    <w:lsdException w:name="Balloon Text" w:semiHidden="1" w:unhideWhenUsed="1"/>
+    <w:lsdException w:name="Table Grid" w:uiPriority="59"/>
+    <w:lsdException w:name="Table Theme" w:semiHidden="1" w:unhideWhenUsed="1"/>
+    <w:lsdException w:name="Placeholder Text" w:semiHidden="1"/>
+    <w:lsdException w:name="No Spacing" w:uiPriority="1" w:qFormat="1"/>
+    <w:lsdException w:name="Light Shading" w:uiPriority="60"/>
+    <w:lsdException w:name="Light List" w:uiPriority="61"/>
+    <w:lsdException w:name="Light Grid" w:uiPriority="62"/>
+    <w:lsdException w:name="Medium Shading 1" w:uiPriority="63"/>
+    <w:lsdException w:name="Medium Shading 2" w:uiPriority="64"/>
+    <w:lsdException w:name="Medium List 1" w:uiPriority="65"/>
+    <w:lsdException w:name="Medium List 2" w:uiPriority="66"/>
+    <w:lsdException w:name="Medium Grid 1" w:uiPriority="67"/>
+    <w:lsdException w:name="Medium Grid 2" w:uiPriority="68"/>
+    <w:lsdException w:name="Medium Grid 3" w:uiPriority="69"/>
+    <w:lsdException w:name="Dark List" w:uiPriority="70"/>
+    <w:lsdException w:name="Colorful Shading" w:uiPriority="71"/>
+    <w:lsdException w:name="Colorful List" w:uiPriority="72"/>
+    <w:lsdException w:name="Colorful Grid" w:uiPriority="73"/>
+    <w:lsdException w:name="Light Shading Accent 1" w:uiPriority="60"/>
+    <w:lsdException w:name="Light List Accent 1" w:uiPriority="61"/>
+    <w:lsdException w:name="Light Grid Accent 1" w:uiPriority="62"/>
+    <w:lsdException w:name="Medium Shading 1 Accent 1" w:uiPriority="63"/>
+    <w:lsdException w:name="Medium Shading 2 Accent 1" w:uiPriority="64"/>
+    <w:lsdException w:name="Medium List 1 Accent 1" w:uiPriority="65"/>
+    <w:lsdException w:name="Revision" w:semiHidden="1"/>
+    <w:lsdException w:name="List Paragraph" w:uiPriority="34" w:qFormat="1"/>
+    <w:lsdException w:name="Quote" w:uiPriority="29" w:qFormat="1"/>
+    <w:lsdException w:name="Intense Quote" w:uiPriority="30" w:qFormat="1"/>
+    <w:lsdException w:name="Medium List 2 Accent 1" w:uiPriority="66"/>
+    <w:lsdException w:name="Medium Grid 1 Accent 1" w:uiPriority="67"/>
+    <w:lsdException w:name="Medium Grid 2 Accent 1" w:uiPriority="68"/>
+    <w:lsdException w:name="Medium Grid 3 Accent 1" w:uiPriority="69"/>
+    <w:lsdException w:name="Dark List Accent 1" w:uiPriority="70"/>
+    <w:lsdException w:name="Colorful Shading Accent 1" w:uiPriority="71"/>
+    <w:lsdException w:name="Colorful List Accent 1" w:uiPriority="72"/>
+    <w:lsdException w:name="Colorful Grid Accent 1" w:uiPriority="73"/>
+    <w:lsdException w:name="Light Shading Accent 2" w:uiPriority="60"/>
+    <w:lsdException w:name="Light List Accent 2" w:uiPriority="61"/>
+    <w:lsdException w:name="Light Grid Accent 2" w:uiPriority="62"/>
+    <w:lsdException w:name="Medium Shading 1 Accent 2" w:uiPriority="63"/>
+    <w:lsdException w:name="Medium Shading 2 Accent 2" w:uiPriority="64"/>
+    <w:lsdException w:name="Medium List 1 Accent 2" w:uiPriority="65"/>
+    <w:lsdException w:name="Medium List 2 Accent 2" w:uiPriority="66"/>
+    <w:lsdException w:name="Medium Grid 1 Accent 2" w:uiPriority="67"/>
+    <w:lsdException w:name="Medium Grid 2 Accent 2" w:uiPriority="68"/>
+    <w:lsdException w:name="Medium Grid 3 Accent 2" w:uiPriority="69"/>
+    <w:lsdException w:name="Dark List Accent 2" w:uiPriority="70"/>
+    <w:lsdException w:name="Colorful Shading Accent 2" w:uiPriority="71"/>
+    <w:lsdException w:name="Colorful List Accent 2" w:uiPriority="72"/>
+    <w:lsdException w:name="Colorful Grid Accent 2" w:uiPriority="73"/>
+    <w:lsdException w:name="Light Shading Accent 3" w:uiPriority="60"/>
+    <w:lsdException w:name="Light List Accent 3" w:uiPriority="61"/>
+    <w:lsdException w:name="Light Grid Accent 3" w:uiPriority="62"/>
+    <w:lsdException w:name="Medium Shading 1 Accent 3" w:uiPriority="63"/>
+    <w:lsdException w:name="Medium Shading 2 Accent 3" w:uiPriority="64"/>
+    <w:lsdException w:name="Medium List 1 Accent 3" w:uiPriority="65"/>
+    <w:lsdException w:name="Medium List 2 Accent 3" w:uiPriority="66"/>
+    <w:lsdException w:name="Medium Grid 1 Accent 3" w:uiPriority="67"/>
+    <w:lsdException w:name="Medium Grid 2 Accent 3" w:uiPriority="68"/>
+    <w:lsdException w:name="Medium Grid 3 Accent 3" w:uiPriority="69"/>
+    <w:lsdException w:name="Dark List Accent 3" w:uiPriority="70"/>
+    <w:lsdException w:name="Colorful Shading Accent 3" w:uiPriority="71"/>
+    <w:lsdException w:name="Colorful List Accent 3" w:uiPriority="72"/>
+    <w:lsdException w:name="Colorful Grid Accent 3" w:uiPriority="73"/>
+    <w:lsdException w:name="Light Shading Accent 4" w:uiPriority="60"/>
+    <w:lsdException w:name="Light List Accent 4" w:uiPriority="61"/>
+    <w:lsdException w:name="Light Grid Accent 4" w:uiPriority="62"/>
+    <w:lsdException w:name="Medium Shading 1 Accent 4" w:uiPriority="63"/>
+    <w:lsdException w:name="Medium Shading 2 Accent 4" w:uiPriority="64"/>
+    <w:lsdException w:name="Medium List 1 Accent 4" w:uiPriority="65"/>
+    <w:lsdException w:name="Medium List 2 Accent 4" w:uiPriority="66"/>
+    <w:lsdException w:name="Medium Grid 1 Accent 4" w:uiPriority="67"/>
+    <w:lsdException w:name="Medium Grid 2 Accent 4" w:uiPriority="68"/>
+    <w:lsdException w:name="Medium Grid 3 Accent 4" w:uiPriority="69"/>
+    <w:lsdException w:name="Dark List Accent 4" w:uiPriority="70"/>
+    <w:lsdException w:name="Colorful Shading Accent 4" w:uiPriority="71"/>
+    <w:lsdException w:name="Colorful List Accent 4" w:uiPriority="72"/>
+    <w:lsdException w:name="Colorful Grid Accent 4" w:uiPriority="73"/>
+    <w:lsdException w:name="Light Shading Accent 5" w:uiPriority="60"/>
+    <w:lsdException w:name="Light List Accent 5" w:uiPriority="61"/>
+    <w:lsdException w:name="Light Grid Accent 5" w:uiPriority="62"/>
+    <w:lsdException w:name="Medium Shading 1 Accent 5" w:uiPriority="63"/>
+    <w:lsdException w:name="Medium Shading 2 Accent 5" w:uiPriority="64"/>
+    <w:lsdException w:name="Medium List 1 Accent 5" w:uiPriority="65"/>
+    <w:lsdException w:name="Medium List 2 Accent 5" w:uiPriority="66"/>
+    <w:lsdException w:name="Medium Grid 1 Accent 5" w:uiPriority="67"/>
+    <w:lsdException w:name="Medium Grid 2 Accent 5" w:uiPriority="68"/>
+    <w:lsdException w:name="Medium Grid 3 Accent 5" w:uiPriority="69"/>
+    <w:lsdException w:name="Dark List Accent 5" w:uiPriority="70"/>
+    <w:lsdException w:name="Colorful Shading Accent 5" w:uiPriority="71"/>
+    <w:lsdException w:name="Colorful List Accent 5" w:uiPriority="72"/>
+    <w:lsdException w:name="Colorful Grid Accent 5" w:uiPriority="73"/>
+    <w:lsdException w:name="Light Shading Accent 6" w:uiPriority="60"/>
+    <w:lsdException w:name="Light List Accent 6" w:uiPriority="61"/>
+    <w:lsdException w:name="Light Grid Accent 6" w:uiPriority="62"/>
+    <w:lsdException w:name="Medium Shading 1 Accent 6" w:uiPriority="63"/>
+    <w:lsdException w:name="Medium Shading 2 Accent 6" w:uiPriority="64"/>
+    <w:lsdException w:name="Medium List 1 Accent 6" w:uiPriority="65"/>
+    <w:lsdException w:name="Medium List 2 Accent 6" w:uiPriority="66"/>
+    <w:lsdException w:name="Medium Grid 1 Accent 6" w:uiPriority="67"/>
+    <w:lsdException w:name="Medium Grid 2 Accent 6" w:uiPriority="68"/>
+    <w:lsdException w:name="Medium Grid 3 Accent 6" w:uiPriority="69"/>
+    <w:lsdException w:name="Dark List Accent 6" w:uiPriority="70"/>
+    <w:lsdException w:name="Colorful Shading Accent 6" w:uiPriority="71"/>
+    <w:lsdException w:name="Colorful List Accent 6" w:uiPriority="72"/>
+    <w:lsdException w:name="Colorful Grid Accent 6" w:uiPriority="73"/>
+    <w:lsdException w:name="Subtle Emphasis" w:uiPriority="19" w:qFormat="1"/>
+    <w:lsdException w:name="Intense Emphasis" w:uiPriority="21" w:qFormat="1"/>
+    <w:lsdException w:name="Subtle Reference" w:uiPriority="31" w:qFormat="1"/>
+    <w:lsdException w:name="Intense Reference" w:uiPriority="32" w:qFormat="1"/>
+    <w:lsdException w:name="Book Title" w:uiPriority="33" w:qFormat="1"/>
+    <w:lsdException w:name="Bibliography" w:semiHidden="1" w:uiPriority="37" w:unhideWhenUsed="1"/>
+    <w:lsdException w:name="TOC Heading" w:semiHidden="1" w:uiPriority="39" w:unhideWhenUsed="1" w:qFormat="1"/>
+    <w:lsdException w:name="Plain Table 1" w:uiPriority="41"/>
+    <w:lsdException w:name="Plain Table 2" w:uiPriority="42"/>
+    <w:lsdException w:name="Plain Table 3" w:uiPriority="43"/>
+    <w:lsdException w:name="Plain Table 4" w:uiPriority="44"/>
+    <w:lsdException w:name="Plain Table 5" w:uiPriority="45"/>
+    <w:lsdException w:name="Grid Table Light" w:uiPriority="40"/>
+    <w:lsdException w:name="Grid Table 1 Light" w:uiPriority="46"/>
+    <w:lsdException w:name="Grid Table 2" w:uiPriority="47"/>
+    <w:lsdException w:name="Grid Table 3" w:uiPriority="48"/>
+    <w:lsdException w:name="Grid Table 4" w:uiPriority="49"/>
+    <w:lsdException w:name="Grid Table 5 Dark" w:uiPriority="50"/>
+    <w:lsdException w:name="Grid Table 6 Colorful" w:uiPriority="51"/>
+    <w:lsdException w:name="Grid Table 7 Colorful" w:uiPriority="52"/>
+    <w:lsdException w:name="Grid Table 1 Light Accent 1" w:uiPriority="46"/>
+    <w:lsdException w:name="Grid Table 2 Accent 1" w:uiPriority="47"/>
+    <w:lsdException w:name="Grid Table 3 Accent 1" w:uiPriority="48"/>
+    <w:lsdException w:name="Grid Table 4 Accent 1" w:uiPriority="49"/>
+    <w:lsdException w:name="Grid Table 5 Dark Accent 1" w:uiPriority="50"/>
+    <w:lsdException w:name="Grid Table 6 Colorful Accent 1" w:uiPriority="51"/>
+    <w:lsdException w:name="Grid Table 7 Colorful Accent 1" w:uiPriority="52"/>
+    <w:lsdException w:name="Grid Table 1 Light Accent 2" w:uiPriority="46"/>
+    <w:lsdException w:name="Grid Table 2 Accent 2" w:uiPriority="47"/>
+    <w:lsdException w:name="Grid Table 3 Accent 2" w:uiPriority="48"/>
+    <w:lsdException w:name="Grid Table 4 Accent 2" w:uiPriority="49"/>
+    <w:lsdException w:name="Grid Table 5 Dark Accent 2" w:uiPriority="50"/>
+    <w:lsdException w:name="Grid Table 6 Colorful Accent 2" w:uiPriority="51"/>
+    <w:lsdException w:name="Grid Table 7 Colorful Accent 2" w:uiPriority="52"/>
+    <w:lsdException w:name="Grid Table 1 Light Accent 3" w:uiPriority="46"/>
+    <w:lsdException w:name="Grid Table 2 Accent 3" w:uiPriority="47"/>
+    <w:lsdException w:name="Grid Table 3 Accent 3" w:uiPriority="48"/>
+    <w:lsdException w:name="Grid Table 4 Accent 3" w:uiPriority="49"/>
+    <w:lsdException w:name="Grid Table 5 Dark Accent 3" w:uiPriority="50"/>
+    <w:lsdException w:name="Grid Table 6 Colorful Accent 3" w:uiPriority="51"/>
+    <w:lsdException w:name="Grid Table 7 Colorful Accent 3" w:uiPriority="52"/>
+    <w:lsdException w:name="Grid Table 1 Light Accent 4" w:uiPriority="46"/>
+    <w:lsdException w:name="Grid Table 2 Accent 4" w:uiPriority="47"/>
+    <w:lsdException w:name="Grid Table 3 Accent 4" w:uiPriority="48"/>
+    <w:lsdException w:name="Grid Table 4 Accent 4" w:uiPriority="49"/>
+    <w:lsdException w:name="Grid Table 5 Dark Accent 4" w:uiPriority="50"/>
+    <w:lsdException w:name="Grid Table 6 Colorful Accent 4" w:uiPriority="51"/>
+    <w:lsdException w:name="Grid Table 7 Colorful Accent 4" w:uiPriority="52"/>
+    <w:lsdException w:name="Grid Table 1 Light Accent 5" w:uiPriority="46"/>
+    <w:lsdException w:name="Grid Table 2 Accent 5" w:uiPriority="47"/>
+    <w:lsdException w:name="Grid Table 3 Accent 5" w:uiPriority="48"/>
+    <w:lsdException w:name="Grid Table 4 Accent 5" w:uiPriority="49"/>
+    <w:lsdException w:name="Grid Table 5 Dark Accent 5" w:uiPriority="50"/>
+    <w:lsdException w:name="Grid Table 6 Colorful Accent 5" w:uiPriority="51"/>
+    <w:lsdException w:name="Grid Table 7 Colorful Accent 5" w:uiPriority="52"/>
+    <w:lsdException w:name="Grid Table 1 Light Accent 6" w:uiPriority="46"/>
+    <w:lsdException w:name="Grid Table 2 Accent 6" w:uiPriority="47"/>
+    <w:lsdException w:name="Grid Table 3 Accent 6" w:uiPriority="48"/>
+    <w:lsdException w:name="Grid Table 4 Accent 6" w:uiPriority="49"/>
+    <w:lsdException w:name="Grid Table 5 Dark Accent 6" w:uiPriority="50"/>
+    <w:lsdException w:name="Grid Table 6 Colorful Accent 6" w:uiPriority="51"/>
+    <w:lsdException w:name="Grid Table 7 Colorful Accent 6" w:uiPriority="52"/>
+    <w:lsdException w:name="List Table 1 Light" w:uiPriority="46"/>
+    <w:lsdException w:name="List Table 2" w:uiPriority="47"/>
+    <w:lsdException w:name="List Table 3" w:uiPriority="48"/>
+    <w:lsdException w:name="List Table 4" w:uiPriority="49"/>
+    <w:lsdException w:name="List Table 5 Dark" w:uiPriority="50"/>
+    <w:lsdException w:name="List Table 6 Colorful" w:uiPriority="51"/>
+    <w:lsdException w:name="List Table 7 Colorful" w:uiPriority="52"/>
+    <w:lsdException w:name="List Table 1 Light Accent 1" w:uiPriority="46"/>
+    <w:lsdException w:name="List Table 2 Accent 1" w:uiPriority="47"/>
+    <w:lsdException w:name="List Table 3 Accent 1" w:uiPriority="48"/>
+    <w:lsdException w:name="List Table 4 Accent 1" w:uiPriority="49"/>
+    <w:lsdException w:name="List Table 5 Dark Accent 1" w:uiPriority="50"/>
+    <w:lsdException w:name="List Table 6 Colorful Accent 1" w:uiPriority="51"/>
+    <w:lsdException w:name="List Table 7 Colorful Accent 1" w:uiPriority="52"/>
+    <w:lsdException w:name="List Table 1 Light Accent 2" w:uiPriority="46"/>
+    <w:lsdException w:name="List Table 2 Accent 2" w:uiPriority="47"/>
+    <w:lsdException w:name="List Table 3 Accent 2" w:uiPriority="48"/>
+    <w:lsdException w:name="List Table 4 Accent 2" w:uiPriority="49"/>
+    <w:lsdException w:name="List Table 5 Dark Accent 2" w:uiPriority="50"/>
+    <w:lsdException w:name="List Table 6 Colorful Accent 2" w:uiPriority="51"/>
+    <w:lsdException w:name="List Table 7 Colorful Accent 2" w:uiPriority="52"/>
+    <w:lsdException w:name="List Table 1 Light Accent 3" w:uiPriority="46"/>
+    <w:lsdException w:name="List Table 2 Accent 3" w:uiPriority="47"/>
+    <w:lsdException w:name="List Table 3 Accent 3" w:uiPriority="48"/>
+    <w:lsdException w:name="List Table 4 Accent 3" w:uiPriority="49"/>
+    <w:lsdException w:name="List Table 5 Dark Accent 3" w:uiPriority="50"/>
+    <w:lsdException w:name="List Table 6 Colorful Accent 3" w:uiPriority="51"/>
+    <w:lsdException w:name="List Table 7 Colorful Accent 3" w:uiPriority="52"/>
+    <w:lsdException w:name="List Table 1 Light Accent 4" w:uiPriority="46"/>
+    <w:lsdException w:name="List Table 2 Accent 4" w:uiPriority="47"/>
+    <w:lsdException w:name="List Table 3 Accent 4" w:uiPriority="48"/>
+    <w:lsdException w:name="List Table 4 Accent 4" w:uiPriority="49"/>
+    <w:lsdException w:name="List Table 5 Dark Accent 4" w:uiPriority="50"/>
+    <w:lsdException w:name="List Table 6 Colorful Accent 4" w:uiPriority="51"/>
+    <w:lsdException w:name="List Table 7 Colorful Accent 4" w:uiPriority="52"/>
+    <w:lsdException w:name="List Table 1 Light Accent 5" w:uiPriority="46"/>
+    <w:lsdException w:name="List Table 2 Accent 5" w:uiPriority="47"/>
+    <w:lsdException w:name="List Table 3 Accent 5" w:uiPriority="48"/>
+    <w:lsdException w:name="List Table 4 Accent 5" w:uiPriority="49"/>
+    <w:lsdException w:name="List Table 5 Dark Accent 5" w:uiPriority="50"/>
+    <w:lsdException w:name="List Table 6 Colorful Accent 5" w:uiPriority="51"/>
+    <w:lsdException w:name="List Table 7 Colorful Accent 5" w:uiPriority="52"/>
+    <w:lsdException w:name="List Table 1 Light Accent 6" w:uiPriority="46"/>
+    <w:lsdException w:name="List Table 2 Accent 6" w:uiPriority="47"/>
+    <w:lsdException w:name="List Table 3 Accent 6" w:uiPriority="48"/>
+    <w:lsdException w:name="List Table 4 Accent 6" w:uiPriority="49"/>
+    <w:lsdException w:name="List Table 5 Dark Accent 6" w:uiPriority="50"/>
+    <w:lsdException w:name="List Table 6 Colorful Accent 6" w:uiPriority="51"/>
+    <w:lsdException w:name="List Table 7 Colorful Accent 6" w:uiPriority="52"/>
+    <w:lsdException w:name="Mention" w:semiHidden="1" w:unhideWhenUsed="1"/>
   </w:latentStyles>
   <w:style w:type="paragraph" w:default="1" w:styleId="Normal">
     <w:name w:val="Normal"/>
@@ -1979,7 +2212,6 @@
     <w:uiPriority w:val="99"/>
     <w:semiHidden/>
     <w:unhideWhenUsed/>
-    <w:qFormat/>
     <w:tblPr>
       <w:tblInd w:w="0" w:type="dxa"/>
       <w:tblCellMar>
@@ -2108,196 +2340,6 @@
       <w:color w:val="0000FF"/>
       <w:u w:val="single"/>
     </w:rPr>
-  </w:style>
-</w:styles>
-</file>
-
-<file path=word/stylesWithEffects.xml><?xml version="1.0" encoding="utf-8"?>
-<w:styles xmlns:wpc="http://schemas.microsoft.com/office/word/2010/wordprocessingCanvas" xmlns:mc="http://schemas.openxmlformats.org/markup-compatibility/2006" xmlns:o="urn:schemas-microsoft-com:office:office" xmlns:r="http://schemas.openxmlformats.org/officeDocument/2006/relationships" xmlns:m="http://schemas.openxmlformats.org/officeDocument/2006/math" xmlns:v="urn:schemas-microsoft-com:vml" xmlns:wp14="http://schemas.microsoft.com/office/word/2010/wordprocessingDrawing" xmlns:wp="http://schemas.openxmlformats.org/drawingml/2006/wordprocessingDrawing" xmlns:w10="urn:schemas-microsoft-com:office:word" xmlns:w="http://schemas.openxmlformats.org/wordprocessingml/2006/main" xmlns:w14="http://schemas.microsoft.com/office/word/2010/wordml" xmlns:wpg="http://schemas.microsoft.com/office/word/2010/wordprocessingGroup" xmlns:wpi="http://schemas.microsoft.com/office/word/2010/wordprocessingInk" xmlns:wne="http://schemas.microsoft.com/office/word/2006/wordml" xmlns:wps="http://schemas.microsoft.com/office/word/2010/wordprocessingShape" mc:Ignorable="w14 wp14">
-  <w:docDefaults>
-    <w:rPrDefault>
-      <w:rPr>
-        <w:rFonts w:asciiTheme="minorHAnsi" w:eastAsiaTheme="minorEastAsia" w:hAnsiTheme="minorHAnsi" w:cstheme="minorBidi"/>
-        <w:sz w:val="22"/>
-        <w:szCs w:val="22"/>
-        <w:lang w:val="en-IN" w:eastAsia="en-IN" w:bidi="ar-SA"/>
-      </w:rPr>
-    </w:rPrDefault>
-    <w:pPrDefault>
-      <w:pPr>
-        <w:spacing w:after="200" w:line="276" w:lineRule="auto"/>
-      </w:pPr>
-    </w:pPrDefault>
-  </w:docDefaults>
-  <w:latentStyles w:defLockedState="0" w:defUIPriority="99" w:defSemiHidden="1" w:defUnhideWhenUsed="1" w:defQFormat="0" w:count="267">
-    <w:lsdException w:name="Normal" w:semiHidden="0" w:uiPriority="0" w:unhideWhenUsed="0" w:qFormat="1"/>
-    <w:lsdException w:name="heading 1" w:semiHidden="0" w:uiPriority="9" w:unhideWhenUsed="0" w:qFormat="1"/>
-    <w:lsdException w:name="heading 2" w:uiPriority="9" w:qFormat="1"/>
-    <w:lsdException w:name="heading 3" w:uiPriority="9" w:qFormat="1"/>
-    <w:lsdException w:name="heading 4" w:uiPriority="9" w:qFormat="1"/>
-    <w:lsdException w:name="heading 5" w:uiPriority="9" w:qFormat="1"/>
-    <w:lsdException w:name="heading 6" w:uiPriority="9" w:qFormat="1"/>
-    <w:lsdException w:name="heading 7" w:uiPriority="9" w:qFormat="1"/>
-    <w:lsdException w:name="heading 8" w:uiPriority="9" w:qFormat="1"/>
-    <w:lsdException w:name="heading 9" w:uiPriority="9" w:qFormat="1"/>
-    <w:lsdException w:name="toc 1" w:uiPriority="39"/>
-    <w:lsdException w:name="toc 2" w:uiPriority="39"/>
-    <w:lsdException w:name="toc 3" w:uiPriority="39"/>
-    <w:lsdException w:name="toc 4" w:uiPriority="39"/>
-    <w:lsdException w:name="toc 5" w:uiPriority="39"/>
-    <w:lsdException w:name="toc 6" w:uiPriority="39"/>
-    <w:lsdException w:name="toc 7" w:uiPriority="39"/>
-    <w:lsdException w:name="toc 8" w:uiPriority="39"/>
-    <w:lsdException w:name="toc 9" w:uiPriority="39"/>
-    <w:lsdException w:name="caption" w:uiPriority="35" w:qFormat="1"/>
-    <w:lsdException w:name="Title" w:semiHidden="0" w:uiPriority="10" w:unhideWhenUsed="0" w:qFormat="1"/>
-    <w:lsdException w:name="Default Paragraph Font" w:uiPriority="1"/>
-    <w:lsdException w:name="Subtitle" w:semiHidden="0" w:uiPriority="11" w:unhideWhenUsed="0" w:qFormat="1"/>
-    <w:lsdException w:name="Strong" w:semiHidden="0" w:uiPriority="22" w:unhideWhenUsed="0" w:qFormat="1"/>
-    <w:lsdException w:name="Emphasis" w:semiHidden="0" w:uiPriority="20" w:unhideWhenUsed="0" w:qFormat="1"/>
-    <w:lsdException w:name="Table Grid" w:semiHidden="0" w:uiPriority="59" w:unhideWhenUsed="0"/>
-    <w:lsdException w:name="Placeholder Text" w:unhideWhenUsed="0"/>
-    <w:lsdException w:name="No Spacing" w:semiHidden="0" w:uiPriority="1" w:unhideWhenUsed="0" w:qFormat="1"/>
-    <w:lsdException w:name="Light Shading" w:semiHidden="0" w:uiPriority="60" w:unhideWhenUsed="0"/>
-    <w:lsdException w:name="Light List" w:semiHidden="0" w:uiPriority="61" w:unhideWhenUsed="0"/>
-    <w:lsdException w:name="Light Grid" w:semiHidden="0" w:uiPriority="62" w:unhideWhenUsed="0"/>
-    <w:lsdException w:name="Medium Shading 1" w:semiHidden="0" w:uiPriority="63" w:unhideWhenUsed="0"/>
-    <w:lsdException w:name="Medium Shading 2" w:semiHidden="0" w:uiPriority="64" w:unhideWhenUsed="0"/>
-    <w:lsdException w:name="Medium List 1" w:semiHidden="0" w:uiPriority="65" w:unhideWhenUsed="0"/>
-    <w:lsdException w:name="Medium List 2" w:semiHidden="0" w:uiPriority="66" w:unhideWhenUsed="0"/>
-    <w:lsdException w:name="Medium Grid 1" w:semiHidden="0" w:uiPriority="67" w:unhideWhenUsed="0"/>
-    <w:lsdException w:name="Medium Grid 2" w:semiHidden="0" w:uiPriority="68" w:unhideWhenUsed="0"/>
-    <w:lsdException w:name="Medium Grid 3" w:semiHidden="0" w:uiPriority="69" w:unhideWhenUsed="0"/>
-    <w:lsdException w:name="Dark List" w:semiHidden="0" w:uiPriority="70" w:unhideWhenUsed="0"/>
-    <w:lsdException w:name="Colorful Shading" w:semiHidden="0" w:uiPriority="71" w:unhideWhenUsed="0"/>
-    <w:lsdException w:name="Colorful List" w:semiHidden="0" w:uiPriority="72" w:unhideWhenUsed="0"/>
-    <w:lsdException w:name="Colorful Grid" w:semiHidden="0" w:uiPriority="73" w:unhideWhenUsed="0"/>
-    <w:lsdException w:name="Light Shading Accent 1" w:semiHidden="0" w:uiPriority="60" w:unhideWhenUsed="0"/>
-    <w:lsdException w:name="Light List Accent 1" w:semiHidden="0" w:uiPriority="61" w:unhideWhenUsed="0"/>
-    <w:lsdException w:name="Light Grid Accent 1" w:semiHidden="0" w:uiPriority="62" w:unhideWhenUsed="0"/>
-    <w:lsdException w:name="Medium Shading 1 Accent 1" w:semiHidden="0" w:uiPriority="63" w:unhideWhenUsed="0"/>
-    <w:lsdException w:name="Medium Shading 2 Accent 1" w:semiHidden="0" w:uiPriority="64" w:unhideWhenUsed="0"/>
-    <w:lsdException w:name="Medium List 1 Accent 1" w:semiHidden="0" w:uiPriority="65" w:unhideWhenUsed="0"/>
-    <w:lsdException w:name="Revision" w:unhideWhenUsed="0"/>
-    <w:lsdException w:name="List Paragraph" w:semiHidden="0" w:uiPriority="34" w:unhideWhenUsed="0" w:qFormat="1"/>
-    <w:lsdException w:name="Quote" w:semiHidden="0" w:uiPriority="29" w:unhideWhenUsed="0" w:qFormat="1"/>
-    <w:lsdException w:name="Intense Quote" w:semiHidden="0" w:uiPriority="30" w:unhideWhenUsed="0" w:qFormat="1"/>
-    <w:lsdException w:name="Medium List 2 Accent 1" w:semiHidden="0" w:uiPriority="66" w:unhideWhenUsed="0"/>
-    <w:lsdException w:name="Medium Grid 1 Accent 1" w:semiHidden="0" w:uiPriority="67" w:unhideWhenUsed="0"/>
-    <w:lsdException w:name="Medium Grid 2 Accent 1" w:semiHidden="0" w:uiPriority="68" w:unhideWhenUsed="0"/>
-    <w:lsdException w:name="Medium Grid 3 Accent 1" w:semiHidden="0" w:uiPriority="69" w:unhideWhenUsed="0"/>
-    <w:lsdException w:name="Dark List Accent 1" w:semiHidden="0" w:uiPriority="70" w:unhideWhenUsed="0"/>
-    <w:lsdException w:name="Colorful Shading Accent 1" w:semiHidden="0" w:uiPriority="71" w:unhideWhenUsed="0"/>
-    <w:lsdException w:name="Colorful List Accent 1" w:semiHidden="0" w:uiPriority="72" w:unhideWhenUsed="0"/>
-    <w:lsdException w:name="Colorful Grid Accent 1" w:semiHidden="0" w:uiPriority="73" w:unhideWhenUsed="0"/>
-    <w:lsdException w:name="Light Shading Accent 2" w:semiHidden="0" w:uiPriority="60" w:unhideWhenUsed="0"/>
-    <w:lsdException w:name="Light List Accent 2" w:semiHidden="0" w:uiPriority="61" w:unhideWhenUsed="0"/>
-    <w:lsdException w:name="Light Grid Accent 2" w:semiHidden="0" w:uiPriority="62" w:unhideWhenUsed="0"/>
-    <w:lsdException w:name="Medium Shading 1 Accent 2" w:semiHidden="0" w:uiPriority="63" w:unhideWhenUsed="0"/>
-    <w:lsdException w:name="Medium Shading 2 Accent 2" w:semiHidden="0" w:uiPriority="64" w:unhideWhenUsed="0"/>
-    <w:lsdException w:name="Medium List 1 Accent 2" w:semiHidden="0" w:uiPriority="65" w:unhideWhenUsed="0"/>
-    <w:lsdException w:name="Medium List 2 Accent 2" w:semiHidden="0" w:uiPriority="66" w:unhideWhenUsed="0"/>
-    <w:lsdException w:name="Medium Grid 1 Accent 2" w:semiHidden="0" w:uiPriority="67" w:unhideWhenUsed="0"/>
-    <w:lsdException w:name="Medium Grid 2 Accent 2" w:semiHidden="0" w:uiPriority="68" w:unhideWhenUsed="0"/>
-    <w:lsdException w:name="Medium Grid 3 Accent 2" w:semiHidden="0" w:uiPriority="69" w:unhideWhenUsed="0"/>
-    <w:lsdException w:name="Dark List Accent 2" w:semiHidden="0" w:uiPriority="70" w:unhideWhenUsed="0"/>
-    <w:lsdException w:name="Colorful Shading Accent 2" w:semiHidden="0" w:uiPriority="71" w:unhideWhenUsed="0"/>
-    <w:lsdException w:name="Colorful List Accent 2" w:semiHidden="0" w:uiPriority="72" w:unhideWhenUsed="0"/>
-    <w:lsdException w:name="Colorful Grid Accent 2" w:semiHidden="0" w:uiPriority="73" w:unhideWhenUsed="0"/>
-    <w:lsdException w:name="Light Shading Accent 3" w:semiHidden="0" w:uiPriority="60" w:unhideWhenUsed="0"/>
-    <w:lsdException w:name="Light List Accent 3" w:semiHidden="0" w:uiPriority="61" w:unhideWhenUsed="0"/>
-    <w:lsdException w:name="Light Grid Accent 3" w:semiHidden="0" w:uiPriority="62" w:unhideWhenUsed="0"/>
-    <w:lsdException w:name="Medium Shading 1 Accent 3" w:semiHidden="0" w:uiPriority="63" w:unhideWhenUsed="0"/>
-    <w:lsdException w:name="Medium Shading 2 Accent 3" w:semiHidden="0" w:uiPriority="64" w:unhideWhenUsed="0"/>
-    <w:lsdException w:name="Medium List 1 Accent 3" w:semiHidden="0" w:uiPriority="65" w:unhideWhenUsed="0"/>
-    <w:lsdException w:name="Medium List 2 Accent 3" w:semiHidden="0" w:uiPriority="66" w:unhideWhenUsed="0"/>
-    <w:lsdException w:name="Medium Grid 1 Accent 3" w:semiHidden="0" w:uiPriority="67" w:unhideWhenUsed="0"/>
-    <w:lsdException w:name="Medium Grid 2 Accent 3" w:semiHidden="0" w:uiPriority="68" w:unhideWhenUsed="0"/>
-    <w:lsdException w:name="Medium Grid 3 Accent 3" w:semiHidden="0" w:uiPriority="69" w:unhideWhenUsed="0"/>
-    <w:lsdException w:name="Dark List Accent 3" w:semiHidden="0" w:uiPriority="70" w:unhideWhenUsed="0"/>
-    <w:lsdException w:name="Colorful Shading Accent 3" w:semiHidden="0" w:uiPriority="71" w:unhideWhenUsed="0"/>
-    <w:lsdException w:name="Colorful List Accent 3" w:semiHidden="0" w:uiPriority="72" w:unhideWhenUsed="0"/>
-    <w:lsdException w:name="Colorful Grid Accent 3" w:semiHidden="0" w:uiPriority="73" w:unhideWhenUsed="0"/>
-    <w:lsdException w:name="Light Shading Accent 4" w:semiHidden="0" w:uiPriority="60" w:unhideWhenUsed="0"/>
-    <w:lsdException w:name="Light List Accent 4" w:semiHidden="0" w:uiPriority="61" w:unhideWhenUsed="0"/>
-    <w:lsdException w:name="Light Grid Accent 4" w:semiHidden="0" w:uiPriority="62" w:unhideWhenUsed="0"/>
-    <w:lsdException w:name="Medium Shading 1 Accent 4" w:semiHidden="0" w:uiPriority="63" w:unhideWhenUsed="0"/>
-    <w:lsdException w:name="Medium Shading 2 Accent 4" w:semiHidden="0" w:uiPriority="64" w:unhideWhenUsed="0"/>
-    <w:lsdException w:name="Medium List 1 Accent 4" w:semiHidden="0" w:uiPriority="65" w:unhideWhenUsed="0"/>
-    <w:lsdException w:name="Medium List 2 Accent 4" w:semiHidden="0" w:uiPriority="66" w:unhideWhenUsed="0"/>
-    <w:lsdException w:name="Medium Grid 1 Accent 4" w:semiHidden="0" w:uiPriority="67" w:unhideWhenUsed="0"/>
-    <w:lsdException w:name="Medium Grid 2 Accent 4" w:semiHidden="0" w:uiPriority="68" w:unhideWhenUsed="0"/>
-    <w:lsdException w:name="Medium Grid 3 Accent 4" w:semiHidden="0" w:uiPriority="69" w:unhideWhenUsed="0"/>
-    <w:lsdException w:name="Dark List Accent 4" w:semiHidden="0" w:uiPriority="70" w:unhideWhenUsed="0"/>
-    <w:lsdException w:name="Colorful Shading Accent 4" w:semiHidden="0" w:uiPriority="71" w:unhideWhenUsed="0"/>
-    <w:lsdException w:name="Colorful List Accent 4" w:semiHidden="0" w:uiPriority="72" w:unhideWhenUsed="0"/>
-    <w:lsdException w:name="Colorful Grid Accent 4" w:semiHidden="0" w:uiPriority="73" w:unhideWhenUsed="0"/>
-    <w:lsdException w:name="Light Shading Accent 5" w:semiHidden="0" w:uiPriority="60" w:unhideWhenUsed="0"/>
-    <w:lsdException w:name="Light List Accent 5" w:semiHidden="0" w:uiPriority="61" w:unhideWhenUsed="0"/>
-    <w:lsdException w:name="Light Grid Accent 5" w:semiHidden="0" w:uiPriority="62" w:unhideWhenUsed="0"/>
-    <w:lsdException w:name="Medium Shading 1 Accent 5" w:semiHidden="0" w:uiPriority="63" w:unhideWhenUsed="0"/>
-    <w:lsdException w:name="Medium Shading 2 Accent 5" w:semiHidden="0" w:uiPriority="64" w:unhideWhenUsed="0"/>
-    <w:lsdException w:name="Medium List 1 Accent 5" w:semiHidden="0" w:uiPriority="65" w:unhideWhenUsed="0"/>
-    <w:lsdException w:name="Medium List 2 Accent 5" w:semiHidden="0" w:uiPriority="66" w:unhideWhenUsed="0"/>
-    <w:lsdException w:name="Medium Grid 1 Accent 5" w:semiHidden="0" w:uiPriority="67" w:unhideWhenUsed="0"/>
-    <w:lsdException w:name="Medium Grid 2 Accent 5" w:semiHidden="0" w:uiPriority="68" w:unhideWhenUsed="0"/>
-    <w:lsdException w:name="Medium Grid 3 Accent 5" w:semiHidden="0" w:uiPriority="69" w:unhideWhenUsed="0"/>
-    <w:lsdException w:name="Dark List Accent 5" w:semiHidden="0" w:uiPriority="70" w:unhideWhenUsed="0"/>
-    <w:lsdException w:name="Colorful Shading Accent 5" w:semiHidden="0" w:uiPriority="71" w:unhideWhenUsed="0"/>
-    <w:lsdException w:name="Colorful List Accent 5" w:semiHidden="0" w:uiPriority="72" w:unhideWhenUsed="0"/>
-    <w:lsdException w:name="Colorful Grid Accent 5" w:semiHidden="0" w:uiPriority="73" w:unhideWhenUsed="0"/>
-    <w:lsdException w:name="Light Shading Accent 6" w:semiHidden="0" w:uiPriority="60" w:unhideWhenUsed="0"/>
-    <w:lsdException w:name="Light List Accent 6" w:semiHidden="0" w:uiPriority="61" w:unhideWhenUsed="0"/>
-    <w:lsdException w:name="Light Grid Accent 6" w:semiHidden="0" w:uiPriority="62" w:unhideWhenUsed="0"/>
-    <w:lsdException w:name="Medium Shading 1 Accent 6" w:semiHidden="0" w:uiPriority="63" w:unhideWhenUsed="0"/>
-    <w:lsdException w:name="Medium Shading 2 Accent 6" w:semiHidden="0" w:uiPriority="64" w:unhideWhenUsed="0"/>
-    <w:lsdException w:name="Medium List 1 Accent 6" w:semiHidden="0" w:uiPriority="65" w:unhideWhenUsed="0"/>
-    <w:lsdException w:name="Medium List 2 Accent 6" w:semiHidden="0" w:uiPriority="66" w:unhideWhenUsed="0"/>
-    <w:lsdException w:name="Medium Grid 1 Accent 6" w:semiHidden="0" w:uiPriority="67" w:unhideWhenUsed="0"/>
-    <w:lsdException w:name="Medium Grid 2 Accent 6" w:semiHidden="0" w:uiPriority="68" w:unhideWhenUsed="0"/>
-    <w:lsdException w:name="Medium Grid 3 Accent 6" w:semiHidden="0" w:uiPriority="69" w:unhideWhenUsed="0"/>
-    <w:lsdException w:name="Dark List Accent 6" w:semiHidden="0" w:uiPriority="70" w:unhideWhenUsed="0"/>
-    <w:lsdException w:name="Colorful Shading Accent 6" w:semiHidden="0" w:uiPriority="71" w:unhideWhenUsed="0"/>
-    <w:lsdException w:name="Colorful List Accent 6" w:semiHidden="0" w:uiPriority="72" w:unhideWhenUsed="0"/>
-    <w:lsdException w:name="Colorful Grid Accent 6" w:semiHidden="0" w:uiPriority="73" w:unhideWhenUsed="0"/>
-    <w:lsdException w:name="Subtle Emphasis" w:semiHidden="0" w:uiPriority="19" w:unhideWhenUsed="0" w:qFormat="1"/>
-    <w:lsdException w:name="Intense Emphasis" w:semiHidden="0" w:uiPriority="21" w:unhideWhenUsed="0" w:qFormat="1"/>
-    <w:lsdException w:name="Subtle Reference" w:semiHidden="0" w:uiPriority="31" w:unhideWhenUsed="0" w:qFormat="1"/>
-    <w:lsdException w:name="Intense Reference" w:semiHidden="0" w:uiPriority="32" w:unhideWhenUsed="0" w:qFormat="1"/>
-    <w:lsdException w:name="Book Title" w:semiHidden="0" w:uiPriority="33" w:unhideWhenUsed="0" w:qFormat="1"/>
-    <w:lsdException w:name="Bibliography" w:uiPriority="37"/>
-    <w:lsdException w:name="TOC Heading" w:uiPriority="39" w:qFormat="1"/>
-  </w:latentStyles>
-  <w:style w:type="paragraph" w:default="1" w:styleId="Normal">
-    <w:name w:val="Normal"/>
-    <w:qFormat/>
-  </w:style>
-  <w:style w:type="character" w:default="1" w:styleId="DefaultParagraphFont">
-    <w:name w:val="Default Paragraph Font"/>
-    <w:uiPriority w:val="1"/>
-    <w:semiHidden/>
-    <w:unhideWhenUsed/>
-  </w:style>
-  <w:style w:type="table" w:default="1" w:styleId="TableNormal">
-    <w:name w:val="Normal Table"/>
-    <w:uiPriority w:val="99"/>
-    <w:semiHidden/>
-    <w:unhideWhenUsed/>
-    <w:tblPr>
-      <w:tblInd w:w="0" w:type="dxa"/>
-      <w:tblCellMar>
-        <w:top w:w="0" w:type="dxa"/>
-        <w:left w:w="108" w:type="dxa"/>
-        <w:bottom w:w="0" w:type="dxa"/>
-        <w:right w:w="108" w:type="dxa"/>
-      </w:tblCellMar>
-    </w:tblPr>
-  </w:style>
-  <w:style w:type="numbering" w:default="1" w:styleId="NoList">
-    <w:name w:val="No List"/>
-    <w:uiPriority w:val="99"/>
-    <w:semiHidden/>
-    <w:unhideWhenUsed/>
   </w:style>
 </w:styles>
 </file>

</xml_diff>